<commit_message>
*v1.0.1 *Change:* Added a 60 second delay before collecting the PalCollector counter log in order to see post-incident counter log data. *Change:* Removed Sysinternals tool references. *Change:* Removed Test-ProcessUserObjects.ps1 and Test-ProcessHandleCount.ps1 until a replacement of ProcDump.exe can be made. *Update:* Updated the content in Clue Usage Guide and added a CLUE logo.
</commit_message>
<xml_diff>
--- a/Source/Agent/Clue Usage Guide.docx
+++ b/Source/Agent/Clue Usage Guide.docx
@@ -5,43 +5,220 @@
     <w:p>
       <w:pPr>
         <w:pStyle w:val="Title"/>
-        <w:jc w:val="left"/>
-      </w:pPr>
-      <w:r>
-        <w:t>Clue</w:t>
-      </w:r>
-      <w:r>
-        <w:t xml:space="preserve"> tool</w:t>
-      </w:r>
-      <w:r>
+        <w:rPr>
+          <w:rFonts w:asciiTheme="minorHAnsi" w:hAnsiTheme="minorHAnsi"/>
+          <w:sz w:val="144"/>
+        </w:rPr>
+      </w:pPr>
+      <w:r>
+        <w:rPr>
+          <w:noProof/>
+        </w:rPr>
+        <w:drawing>
+          <wp:inline distT="0" distB="0" distL="0" distR="0" wp14:anchorId="27AE50F6" wp14:editId="6564C63B">
+            <wp:extent cx="2924175" cy="2305050"/>
+            <wp:effectExtent l="0" t="0" r="9525" b="0"/>
+            <wp:docPr id="27" name="Picture 27"/>
+            <wp:cNvGraphicFramePr>
+              <a:graphicFrameLocks xmlns:a="http://schemas.openxmlformats.org/drawingml/2006/main" noChangeAspect="1"/>
+            </wp:cNvGraphicFramePr>
+            <a:graphic xmlns:a="http://schemas.openxmlformats.org/drawingml/2006/main">
+              <a:graphicData uri="http://schemas.openxmlformats.org/drawingml/2006/picture">
+                <pic:pic xmlns:pic="http://schemas.openxmlformats.org/drawingml/2006/picture">
+                  <pic:nvPicPr>
+                    <pic:cNvPr id="1" name=""/>
+                    <pic:cNvPicPr/>
+                  </pic:nvPicPr>
+                  <pic:blipFill>
+                    <a:blip r:embed="rId9"/>
+                    <a:stretch>
+                      <a:fillRect/>
+                    </a:stretch>
+                  </pic:blipFill>
+                  <pic:spPr>
+                    <a:xfrm>
+                      <a:off x="0" y="0"/>
+                      <a:ext cx="2924175" cy="2305050"/>
+                    </a:xfrm>
+                    <a:prstGeom prst="rect">
+                      <a:avLst/>
+                    </a:prstGeom>
+                  </pic:spPr>
+                </pic:pic>
+              </a:graphicData>
+            </a:graphic>
+          </wp:inline>
+        </w:drawing>
+      </w:r>
+      <w:bookmarkStart w:id="0" w:name="_GoBack"/>
+      <w:bookmarkEnd w:id="0"/>
+    </w:p>
+    <w:p>
+      <w:pPr>
+        <w:pStyle w:val="Title"/>
+        <w:rPr>
+          <w:rFonts w:ascii="OCR A Extended" w:hAnsi="OCR A Extended"/>
+          <w:sz w:val="144"/>
+        </w:rPr>
+      </w:pPr>
+      <w:r>
+        <w:rPr>
+          <w:rFonts w:ascii="OCR A Extended" w:hAnsi="OCR A Extended"/>
+          <w:sz w:val="144"/>
+        </w:rPr>
+        <w:t>C</w:t>
+      </w:r>
+      <w:r>
+        <w:rPr>
+          <w:rFonts w:ascii="OCR A Extended" w:hAnsi="OCR A Extended"/>
+          <w:sz w:val="144"/>
+        </w:rPr>
+        <w:t xml:space="preserve">LUE </w:t>
+      </w:r>
+      <w:r>
+        <w:rPr>
+          <w:rFonts w:ascii="OCR A Extended" w:hAnsi="OCR A Extended"/>
+          <w:sz w:val="144"/>
+        </w:rPr>
+        <w:t>tool</w:t>
+      </w:r>
+      <w:r>
+        <w:rPr>
+          <w:rFonts w:ascii="OCR A Extended" w:hAnsi="OCR A Extended"/>
+          <w:sz w:val="144"/>
+        </w:rPr>
         <w:t xml:space="preserve"> </w:t>
       </w:r>
       <w:r>
+        <w:rPr>
+          <w:rFonts w:ascii="OCR A Extended" w:hAnsi="OCR A Extended"/>
+          <w:sz w:val="144"/>
+        </w:rPr>
         <w:t>u</w:t>
       </w:r>
       <w:r>
+        <w:rPr>
+          <w:rFonts w:ascii="OCR A Extended" w:hAnsi="OCR A Extended"/>
+          <w:sz w:val="144"/>
+        </w:rPr>
         <w:t xml:space="preserve">sage </w:t>
       </w:r>
       <w:r>
+        <w:rPr>
+          <w:rFonts w:ascii="OCR A Extended" w:hAnsi="OCR A Extended"/>
+          <w:sz w:val="144"/>
+        </w:rPr>
         <w:t>g</w:t>
       </w:r>
       <w:r>
+        <w:rPr>
+          <w:rFonts w:ascii="OCR A Extended" w:hAnsi="OCR A Extended"/>
+          <w:sz w:val="144"/>
+        </w:rPr>
         <w:t>uide</w:t>
       </w:r>
     </w:p>
     <w:p>
       <w:pPr>
-        <w:jc w:val="left"/>
+        <w:jc w:val="center"/>
       </w:pPr>
     </w:p>
     <w:p>
       <w:pPr>
         <w:pStyle w:val="Subtitle"/>
-        <w:jc w:val="left"/>
+        <w:jc w:val="right"/>
       </w:pPr>
       <w:r>
         <w:t>By Clint Huffman</w:t>
       </w:r>
+      <w:r>
+        <w:t xml:space="preserve"> (</w:t>
+      </w:r>
+      <w:hyperlink r:id="rId10" w:history="1">
+        <w:r>
+          <w:rPr>
+            <w:rStyle w:val="Hyperlink"/>
+          </w:rPr>
+          <w:t>clinth@microsoft.com</w:t>
+        </w:r>
+      </w:hyperlink>
+      <w:r>
+        <w:t xml:space="preserve">) </w:t>
+      </w:r>
+      <w:r>
+        <w:br/>
+      </w:r>
+      <w:r>
+        <w:br/>
+      </w:r>
+      <w:r>
+        <w:t>Par</w:t>
+      </w:r>
+      <w:r>
+        <w:t xml:space="preserve">t of the </w:t>
+      </w:r>
+      <w:r>
+        <w:t xml:space="preserve">Microsoft </w:t>
+      </w:r>
+      <w:r>
+        <w:t>UxRay project</w:t>
+      </w:r>
+    </w:p>
+    <w:p>
+      <w:pPr>
+        <w:pStyle w:val="Subtitle"/>
+        <w:jc w:val="right"/>
+      </w:pPr>
+      <w:r>
+        <w:rPr>
+          <w:noProof/>
+        </w:rPr>
+        <w:drawing>
+          <wp:inline distT="0" distB="0" distL="0" distR="0" wp14:anchorId="4A77619B" wp14:editId="60E86560">
+            <wp:extent cx="572770" cy="652145"/>
+            <wp:effectExtent l="0" t="0" r="0" b="0"/>
+            <wp:docPr id="20" name="Picture 20"/>
+            <wp:cNvGraphicFramePr>
+              <a:graphicFrameLocks xmlns:a="http://schemas.openxmlformats.org/drawingml/2006/main" noChangeAspect="1"/>
+            </wp:cNvGraphicFramePr>
+            <a:graphic xmlns:a="http://schemas.openxmlformats.org/drawingml/2006/main">
+              <a:graphicData uri="http://schemas.openxmlformats.org/drawingml/2006/picture">
+                <pic:pic xmlns:pic="http://schemas.openxmlformats.org/drawingml/2006/picture">
+                  <pic:nvPicPr>
+                    <pic:cNvPr id="0" name="Picture 2"/>
+                    <pic:cNvPicPr>
+                      <a:picLocks noChangeAspect="1" noChangeArrowheads="1"/>
+                    </pic:cNvPicPr>
+                  </pic:nvPicPr>
+                  <pic:blipFill>
+                    <a:blip r:embed="rId11">
+                      <a:extLst>
+                        <a:ext uri="{28A0092B-C50C-407E-A947-70E740481C1C}">
+                          <a14:useLocalDpi xmlns:a14="http://schemas.microsoft.com/office/drawing/2010/main" val="0"/>
+                        </a:ext>
+                      </a:extLst>
+                    </a:blip>
+                    <a:srcRect/>
+                    <a:stretch>
+                      <a:fillRect/>
+                    </a:stretch>
+                  </pic:blipFill>
+                  <pic:spPr bwMode="auto">
+                    <a:xfrm>
+                      <a:off x="0" y="0"/>
+                      <a:ext cx="572770" cy="652145"/>
+                    </a:xfrm>
+                    <a:prstGeom prst="rect">
+                      <a:avLst/>
+                    </a:prstGeom>
+                    <a:noFill/>
+                  </pic:spPr>
+                </pic:pic>
+              </a:graphicData>
+            </a:graphic>
+          </wp:inline>
+        </w:drawing>
+      </w:r>
     </w:p>
     <w:p>
       <w:pPr>
@@ -50,6 +227,11 @@
       <w:r>
         <w:br w:type="page"/>
       </w:r>
+    </w:p>
+    <w:p>
+      <w:pPr>
+        <w:jc w:val="left"/>
+      </w:pPr>
     </w:p>
     <w:sdt>
       <w:sdtPr>
@@ -102,13 +284,13 @@
           <w:r>
             <w:fldChar w:fldCharType="separate"/>
           </w:r>
-          <w:hyperlink w:anchor="_Toc446658135" w:history="1">
+          <w:hyperlink w:anchor="_Toc453588591" w:history="1">
             <w:r>
               <w:rPr>
                 <w:rStyle w:val="Hyperlink"/>
                 <w:noProof/>
               </w:rPr>
-              <w:t>What is Clue tool?</w:t>
+              <w:t>What is CLUE tool?</w:t>
             </w:r>
             <w:r>
               <w:rPr>
@@ -129,7 +311,7 @@
                 <w:noProof/>
                 <w:webHidden/>
               </w:rPr>
-              <w:instrText xml:space="preserve"> PAGEREF _Toc446658135 \h </w:instrText>
+              <w:instrText xml:space="preserve"> PAGEREF _Toc453588591 \h </w:instrText>
             </w:r>
             <w:r>
               <w:rPr>
@@ -170,7 +352,7 @@
               <w:noProof/>
             </w:rPr>
           </w:pPr>
-          <w:hyperlink w:anchor="_Toc446658136" w:history="1">
+          <w:hyperlink w:anchor="_Toc453588592" w:history="1">
             <w:r>
               <w:rPr>
                 <w:rStyle w:val="Hyperlink"/>
@@ -197,7 +379,7 @@
                 <w:noProof/>
                 <w:webHidden/>
               </w:rPr>
-              <w:instrText xml:space="preserve"> PAGEREF _Toc446658136 \h </w:instrText>
+              <w:instrText xml:space="preserve"> PAGEREF _Toc453588592 \h </w:instrText>
             </w:r>
             <w:r>
               <w:rPr>
@@ -238,7 +420,7 @@
               <w:noProof/>
             </w:rPr>
           </w:pPr>
-          <w:hyperlink w:anchor="_Toc446658137" w:history="1">
+          <w:hyperlink w:anchor="_Toc453588593" w:history="1">
             <w:r>
               <w:rPr>
                 <w:rStyle w:val="Hyperlink"/>
@@ -265,7 +447,7 @@
                 <w:noProof/>
                 <w:webHidden/>
               </w:rPr>
-              <w:instrText xml:space="preserve"> PAGEREF _Toc446658137 \h </w:instrText>
+              <w:instrText xml:space="preserve"> PAGEREF _Toc453588593 \h </w:instrText>
             </w:r>
             <w:r>
               <w:rPr>
@@ -306,7 +488,7 @@
               <w:noProof/>
             </w:rPr>
           </w:pPr>
-          <w:hyperlink w:anchor="_Toc446658138" w:history="1">
+          <w:hyperlink w:anchor="_Toc453588594" w:history="1">
             <w:r>
               <w:rPr>
                 <w:rStyle w:val="Hyperlink"/>
@@ -333,7 +515,7 @@
                 <w:noProof/>
                 <w:webHidden/>
               </w:rPr>
-              <w:instrText xml:space="preserve"> PAGEREF _Toc446658138 \h </w:instrText>
+              <w:instrText xml:space="preserve"> PAGEREF _Toc453588594 \h </w:instrText>
             </w:r>
             <w:r>
               <w:rPr>
@@ -374,7 +556,7 @@
               <w:noProof/>
             </w:rPr>
           </w:pPr>
-          <w:hyperlink w:anchor="_Toc446658139" w:history="1">
+          <w:hyperlink w:anchor="_Toc453588595" w:history="1">
             <w:r>
               <w:rPr>
                 <w:rStyle w:val="Hyperlink"/>
@@ -401,7 +583,7 @@
                 <w:noProof/>
                 <w:webHidden/>
               </w:rPr>
-              <w:instrText xml:space="preserve"> PAGEREF _Toc446658139 \h </w:instrText>
+              <w:instrText xml:space="preserve"> PAGEREF _Toc453588595 \h </w:instrText>
             </w:r>
             <w:r>
               <w:rPr>
@@ -421,7 +603,7 @@
                 <w:noProof/>
                 <w:webHidden/>
               </w:rPr>
-              <w:t>7</w:t>
+              <w:t>6</w:t>
             </w:r>
             <w:r>
               <w:rPr>
@@ -442,7 +624,7 @@
               <w:noProof/>
             </w:rPr>
           </w:pPr>
-          <w:hyperlink w:anchor="_Toc446658140" w:history="1">
+          <w:hyperlink w:anchor="_Toc453588596" w:history="1">
             <w:r>
               <w:rPr>
                 <w:rStyle w:val="Hyperlink"/>
@@ -469,7 +651,7 @@
                 <w:noProof/>
                 <w:webHidden/>
               </w:rPr>
-              <w:instrText xml:space="preserve"> PAGEREF _Toc446658140 \h </w:instrText>
+              <w:instrText xml:space="preserve"> PAGEREF _Toc453588596 \h </w:instrText>
             </w:r>
             <w:r>
               <w:rPr>
@@ -489,7 +671,7 @@
                 <w:noProof/>
                 <w:webHidden/>
               </w:rPr>
-              <w:t>8</w:t>
+              <w:t>7</w:t>
             </w:r>
             <w:r>
               <w:rPr>
@@ -510,7 +692,7 @@
               <w:noProof/>
             </w:rPr>
           </w:pPr>
-          <w:hyperlink w:anchor="_Toc446658141" w:history="1">
+          <w:hyperlink w:anchor="_Toc453588597" w:history="1">
             <w:r>
               <w:rPr>
                 <w:rStyle w:val="Hyperlink"/>
@@ -537,7 +719,7 @@
                 <w:noProof/>
                 <w:webHidden/>
               </w:rPr>
-              <w:instrText xml:space="preserve"> PAGEREF _Toc446658141 \h </w:instrText>
+              <w:instrText xml:space="preserve"> PAGEREF _Toc453588597 \h </w:instrText>
             </w:r>
             <w:r>
               <w:rPr>
@@ -557,7 +739,7 @@
                 <w:noProof/>
                 <w:webHidden/>
               </w:rPr>
-              <w:t>8</w:t>
+              <w:t>7</w:t>
             </w:r>
             <w:r>
               <w:rPr>
@@ -578,13 +760,13 @@
               <w:noProof/>
             </w:rPr>
           </w:pPr>
-          <w:hyperlink w:anchor="_Toc446658142" w:history="1">
+          <w:hyperlink w:anchor="_Toc453588598" w:history="1">
             <w:r>
               <w:rPr>
                 <w:rStyle w:val="Hyperlink"/>
                 <w:noProof/>
               </w:rPr>
-              <w:t>Common Usage</w:t>
+              <w:t>Clue Tasks in Task Scheduler</w:t>
             </w:r>
             <w:r>
               <w:rPr>
@@ -605,7 +787,7 @@
                 <w:noProof/>
                 <w:webHidden/>
               </w:rPr>
-              <w:instrText xml:space="preserve"> PAGEREF _Toc446658142 \h </w:instrText>
+              <w:instrText xml:space="preserve"> PAGEREF _Toc453588598 \h </w:instrText>
             </w:r>
             <w:r>
               <w:rPr>
@@ -625,7 +807,7 @@
                 <w:noProof/>
                 <w:webHidden/>
               </w:rPr>
-              <w:t>8</w:t>
+              <w:t>7</w:t>
             </w:r>
             <w:r>
               <w:rPr>
@@ -646,13 +828,13 @@
               <w:noProof/>
             </w:rPr>
           </w:pPr>
-          <w:hyperlink w:anchor="_Toc446658143" w:history="1">
+          <w:hyperlink w:anchor="_Toc453588599" w:history="1">
             <w:r>
               <w:rPr>
                 <w:rStyle w:val="Hyperlink"/>
                 <w:noProof/>
               </w:rPr>
-              <w:t>Clue Tasks in Task Scheduler</w:t>
+              <w:t>Clue Performance Monitor Data Collectors</w:t>
             </w:r>
             <w:r>
               <w:rPr>
@@ -673,7 +855,7 @@
                 <w:noProof/>
                 <w:webHidden/>
               </w:rPr>
-              <w:instrText xml:space="preserve"> PAGEREF _Toc446658143 \h </w:instrText>
+              <w:instrText xml:space="preserve"> PAGEREF _Toc453588599 \h </w:instrText>
             </w:r>
             <w:r>
               <w:rPr>
@@ -693,7 +875,7 @@
                 <w:noProof/>
                 <w:webHidden/>
               </w:rPr>
-              <w:t>8</w:t>
+              <w:t>9</w:t>
             </w:r>
             <w:r>
               <w:rPr>
@@ -714,13 +896,13 @@
               <w:noProof/>
             </w:rPr>
           </w:pPr>
-          <w:hyperlink w:anchor="_Toc446658144" w:history="1">
+          <w:hyperlink w:anchor="_Toc453588600" w:history="1">
             <w:r>
               <w:rPr>
                 <w:rStyle w:val="Hyperlink"/>
                 <w:noProof/>
               </w:rPr>
-              <w:t>Clue Performance Monitor Data Collectors</w:t>
+              <w:t>Config XML file</w:t>
             </w:r>
             <w:r>
               <w:rPr>
@@ -741,7 +923,7 @@
                 <w:noProof/>
                 <w:webHidden/>
               </w:rPr>
-              <w:instrText xml:space="preserve"> PAGEREF _Toc446658144 \h </w:instrText>
+              <w:instrText xml:space="preserve"> PAGEREF _Toc453588600 \h </w:instrText>
             </w:r>
             <w:r>
               <w:rPr>
@@ -782,13 +964,13 @@
               <w:noProof/>
             </w:rPr>
           </w:pPr>
-          <w:hyperlink w:anchor="_Toc446658145" w:history="1">
+          <w:hyperlink w:anchor="_Toc453588601" w:history="1">
             <w:r>
               <w:rPr>
                 <w:rStyle w:val="Hyperlink"/>
                 <w:noProof/>
               </w:rPr>
-              <w:t>Config XML file</w:t>
+              <w:t>PalCollector</w:t>
             </w:r>
             <w:r>
               <w:rPr>
@@ -809,7 +991,7 @@
                 <w:noProof/>
                 <w:webHidden/>
               </w:rPr>
-              <w:instrText xml:space="preserve"> PAGEREF _Toc446658145 \h </w:instrText>
+              <w:instrText xml:space="preserve"> PAGEREF _Toc453588601 \h </w:instrText>
             </w:r>
             <w:r>
               <w:rPr>
@@ -829,7 +1011,7 @@
                 <w:noProof/>
                 <w:webHidden/>
               </w:rPr>
-              <w:t>11</w:t>
+              <w:t>10</w:t>
             </w:r>
             <w:r>
               <w:rPr>
@@ -850,13 +1032,13 @@
               <w:noProof/>
             </w:rPr>
           </w:pPr>
-          <w:hyperlink w:anchor="_Toc446658146" w:history="1">
+          <w:hyperlink w:anchor="_Toc453588602" w:history="1">
             <w:r>
               <w:rPr>
                 <w:rStyle w:val="Hyperlink"/>
                 <w:noProof/>
               </w:rPr>
-              <w:t>PalCollector</w:t>
+              <w:t>User initiated data collection</w:t>
             </w:r>
             <w:r>
               <w:rPr>
@@ -877,7 +1059,7 @@
                 <w:noProof/>
                 <w:webHidden/>
               </w:rPr>
-              <w:instrText xml:space="preserve"> PAGEREF _Toc446658146 \h </w:instrText>
+              <w:instrText xml:space="preserve"> PAGEREF _Toc453588602 \h </w:instrText>
             </w:r>
             <w:r>
               <w:rPr>
@@ -918,13 +1100,13 @@
               <w:noProof/>
             </w:rPr>
           </w:pPr>
-          <w:hyperlink w:anchor="_Toc446658147" w:history="1">
+          <w:hyperlink w:anchor="_Toc453588603" w:history="1">
             <w:r>
               <w:rPr>
                 <w:rStyle w:val="Hyperlink"/>
                 <w:noProof/>
               </w:rPr>
-              <w:t>User initiated data collection</w:t>
+              <w:t>Frequently Asked Questions</w:t>
             </w:r>
             <w:r>
               <w:rPr>
@@ -945,7 +1127,7 @@
                 <w:noProof/>
                 <w:webHidden/>
               </w:rPr>
-              <w:instrText xml:space="preserve"> PAGEREF _Toc446658147 \h </w:instrText>
+              <w:instrText xml:space="preserve"> PAGEREF _Toc453588603 \h </w:instrText>
             </w:r>
             <w:r>
               <w:rPr>
@@ -965,7 +1147,7 @@
                 <w:noProof/>
                 <w:webHidden/>
               </w:rPr>
-              <w:t>12</w:t>
+              <w:t>11</w:t>
             </w:r>
             <w:r>
               <w:rPr>
@@ -986,13 +1168,13 @@
               <w:noProof/>
             </w:rPr>
           </w:pPr>
-          <w:hyperlink w:anchor="_Toc446658148" w:history="1">
+          <w:hyperlink w:anchor="_Toc453588604" w:history="1">
             <w:r>
               <w:rPr>
                 <w:rStyle w:val="Hyperlink"/>
                 <w:noProof/>
               </w:rPr>
-              <w:t>Frequently Asked Questions</w:t>
+              <w:t>Feedback and Support</w:t>
             </w:r>
             <w:r>
               <w:rPr>
@@ -1013,7 +1195,7 @@
                 <w:noProof/>
                 <w:webHidden/>
               </w:rPr>
-              <w:instrText xml:space="preserve"> PAGEREF _Toc446658148 \h </w:instrText>
+              <w:instrText xml:space="preserve"> PAGEREF _Toc453588604 \h </w:instrText>
             </w:r>
             <w:r>
               <w:rPr>
@@ -1033,75 +1215,7 @@
                 <w:noProof/>
                 <w:webHidden/>
               </w:rPr>
-              <w:t>12</w:t>
-            </w:r>
-            <w:r>
-              <w:rPr>
-                <w:noProof/>
-                <w:webHidden/>
-              </w:rPr>
-              <w:fldChar w:fldCharType="end"/>
-            </w:r>
-          </w:hyperlink>
-        </w:p>
-        <w:p>
-          <w:pPr>
-            <w:pStyle w:val="TOC2"/>
-            <w:tabs>
-              <w:tab w:val="right" w:leader="dot" w:pos="9350"/>
-            </w:tabs>
-            <w:rPr>
-              <w:noProof/>
-            </w:rPr>
-          </w:pPr>
-          <w:hyperlink w:anchor="_Toc446658149" w:history="1">
-            <w:r>
-              <w:rPr>
-                <w:rStyle w:val="Hyperlink"/>
-                <w:noProof/>
-              </w:rPr>
-              <w:t>Feedback and Support</w:t>
-            </w:r>
-            <w:r>
-              <w:rPr>
-                <w:noProof/>
-                <w:webHidden/>
-              </w:rPr>
-              <w:tab/>
-            </w:r>
-            <w:r>
-              <w:rPr>
-                <w:noProof/>
-                <w:webHidden/>
-              </w:rPr>
-              <w:fldChar w:fldCharType="begin"/>
-            </w:r>
-            <w:r>
-              <w:rPr>
-                <w:noProof/>
-                <w:webHidden/>
-              </w:rPr>
-              <w:instrText xml:space="preserve"> PAGEREF _Toc446658149 \h </w:instrText>
-            </w:r>
-            <w:r>
-              <w:rPr>
-                <w:noProof/>
-                <w:webHidden/>
-              </w:rPr>
-            </w:r>
-            <w:r>
-              <w:rPr>
-                <w:noProof/>
-                <w:webHidden/>
-              </w:rPr>
-              <w:fldChar w:fldCharType="separate"/>
-            </w:r>
-            <w:r>
-              <w:rPr>
-                <w:noProof/>
-                <w:webHidden/>
-              </w:rPr>
-              <w:t>12</w:t>
+              <w:t>11</w:t>
             </w:r>
             <w:r>
               <w:rPr>
@@ -1140,7 +1254,7 @@
         <w:pStyle w:val="Heading2"/>
         <w:jc w:val="left"/>
       </w:pPr>
-      <w:bookmarkStart w:id="0" w:name="_Toc446658135"/>
+      <w:bookmarkStart w:id="1" w:name="_Toc453588591"/>
       <w:r>
         <w:lastRenderedPageBreak/>
         <w:t>What i</w:t>
@@ -1160,7 +1274,7 @@
       <w:r>
         <w:t>?</w:t>
       </w:r>
-      <w:bookmarkEnd w:id="0"/>
+      <w:bookmarkEnd w:id="1"/>
     </w:p>
     <w:p>
       <w:pPr>
@@ -1229,11 +1343,11 @@
         <w:pStyle w:val="Heading2"/>
         <w:jc w:val="left"/>
       </w:pPr>
-      <w:bookmarkStart w:id="1" w:name="_Toc446658136"/>
+      <w:bookmarkStart w:id="2" w:name="_Toc453588592"/>
       <w:r>
         <w:t>Features</w:t>
       </w:r>
-      <w:bookmarkEnd w:id="1"/>
+      <w:bookmarkEnd w:id="2"/>
     </w:p>
     <w:p>
       <w:pPr>
@@ -1245,7 +1359,16 @@
         <w:jc w:val="left"/>
       </w:pPr>
       <w:r>
-        <w:t>Automatically collects data during critical events with no human intervention.</w:t>
+        <w:t>Triggered</w:t>
+      </w:r>
+      <w:r>
+        <w:t xml:space="preserve"> </w:t>
+      </w:r>
+      <w:r>
+        <w:t>data collection</w:t>
+      </w:r>
+      <w:r>
+        <w:t xml:space="preserve"> during critical events with no human intervention.</w:t>
       </w:r>
     </w:p>
     <w:p>
@@ -1316,7 +1439,7 @@
       <w:r>
         <w:t xml:space="preserve">Gathers the optimal performance counters for Performance Analysis of Logs (PAL) analysis. </w:t>
       </w:r>
-      <w:hyperlink r:id="rId9" w:history="1">
+      <w:hyperlink r:id="rId12" w:history="1">
         <w:r>
           <w:rPr>
             <w:rStyle w:val="Hyperlink"/>
@@ -1346,11 +1469,11 @@
         <w:pStyle w:val="Heading2"/>
         <w:jc w:val="left"/>
       </w:pPr>
-      <w:bookmarkStart w:id="2" w:name="_Toc446658137"/>
+      <w:bookmarkStart w:id="3" w:name="_Toc453588593"/>
       <w:r>
         <w:t>Prerequisites</w:t>
       </w:r>
-      <w:bookmarkEnd w:id="2"/>
+      <w:bookmarkEnd w:id="3"/>
     </w:p>
     <w:p>
       <w:pPr>
@@ -1393,8 +1516,6 @@
       <w:r>
         <w:t>m’s Powershell execution policy, but administrator rights is needed during initial installation.</w:t>
       </w:r>
-      <w:bookmarkStart w:id="3" w:name="_GoBack"/>
-      <w:bookmarkEnd w:id="3"/>
     </w:p>
     <w:p>
       <w:pPr>
@@ -1435,7 +1556,7 @@
         <w:pStyle w:val="Heading2"/>
         <w:jc w:val="left"/>
       </w:pPr>
-      <w:bookmarkStart w:id="4" w:name="_Toc446658138"/>
+      <w:bookmarkStart w:id="4" w:name="_Toc453588594"/>
       <w:r>
         <w:t>Download and Installation</w:t>
       </w:r>
@@ -1449,47 +1570,97 @@
         <w:jc w:val="left"/>
       </w:pPr>
       <w:r>
-        <w:t xml:space="preserve">Availability of the </w:t>
-      </w:r>
-      <w:r>
-        <w:t>Clue</w:t>
-      </w:r>
-      <w:r>
-        <w:t xml:space="preserve"> tool is current limited to beta users. </w:t>
-      </w:r>
-      <w:r>
-        <w:t xml:space="preserve">Contact </w:t>
-      </w:r>
-      <w:hyperlink r:id="rId10" w:history="1">
+        <w:t xml:space="preserve">The latest version of the CLUE tool is available at </w:t>
+      </w:r>
+      <w:hyperlink r:id="rId13" w:history="1">
         <w:r>
           <w:rPr>
             <w:rStyle w:val="Hyperlink"/>
           </w:rPr>
-          <w:t>clinth@microsoft.com</w:t>
+          <w:t>http://aka.ms/ClueTool</w:t>
         </w:r>
       </w:hyperlink>
       <w:r>
-        <w:t xml:space="preserve"> for the latest location.</w:t>
-      </w:r>
-    </w:p>
-    <w:p>
-      <w:pPr>
-        <w:jc w:val="left"/>
-      </w:pPr>
-      <w:r>
-        <w:t>Log onto the target server with administrator rights and copy the zip file to your desktop or My Documents folder.</w:t>
-      </w:r>
-      <w:r>
-        <w:t xml:space="preserve"> Go to Properties of the zip file and click or check Unblock and then OK.</w:t>
-      </w:r>
-      <w:r>
-        <w:t xml:space="preserve"> </w:t>
-      </w:r>
-      <w:r>
-        <w:t>Extract</w:t>
-      </w:r>
-      <w:r>
-        <w:t xml:space="preserve"> the zip file to a folder. Right-click and run Setup.bat with administrator rights.</w:t>
+        <w:t xml:space="preserve">. </w:t>
+      </w:r>
+    </w:p>
+    <w:p>
+      <w:pPr>
+        <w:pStyle w:val="ListParagraph"/>
+        <w:numPr>
+          <w:ilvl w:val="0"/>
+          <w:numId w:val="5"/>
+        </w:numPr>
+        <w:jc w:val="left"/>
+      </w:pPr>
+      <w:r>
+        <w:t>Download the latest Clue_*.zip file.</w:t>
+      </w:r>
+    </w:p>
+    <w:p>
+      <w:pPr>
+        <w:pStyle w:val="ListParagraph"/>
+        <w:numPr>
+          <w:ilvl w:val="0"/>
+          <w:numId w:val="5"/>
+        </w:numPr>
+        <w:jc w:val="left"/>
+      </w:pPr>
+      <w:r>
+        <w:t>After download, unblock the zip file. Right-click on the zip file and go to Properties. Check Unblock, and click OK.</w:t>
+      </w:r>
+    </w:p>
+    <w:p>
+      <w:pPr>
+        <w:pStyle w:val="ListParagraph"/>
+        <w:numPr>
+          <w:ilvl w:val="0"/>
+          <w:numId w:val="5"/>
+        </w:numPr>
+        <w:jc w:val="left"/>
+      </w:pPr>
+      <w:r>
+        <w:t>Extract the contents of the zip file. This can be a network share (</w:t>
+      </w:r>
+      <w:hyperlink r:id="rId14" w:history="1">
+        <w:r>
+          <w:rPr>
+            <w:rStyle w:val="Hyperlink"/>
+          </w:rPr>
+          <w:t>\\server\share</w:t>
+        </w:r>
+      </w:hyperlink>
+      <w:r>
+        <w:t>) or a local folder on the target system.</w:t>
+      </w:r>
+    </w:p>
+    <w:p>
+      <w:pPr>
+        <w:pStyle w:val="ListParagraph"/>
+        <w:numPr>
+          <w:ilvl w:val="0"/>
+          <w:numId w:val="5"/>
+        </w:numPr>
+        <w:jc w:val="left"/>
+      </w:pPr>
+      <w:r>
+        <w:t>Optionally, edit the first line of config.xml to pre-populate setup answers. More information below.</w:t>
+      </w:r>
+    </w:p>
+    <w:p>
+      <w:pPr>
+        <w:pStyle w:val="ListParagraph"/>
+        <w:numPr>
+          <w:ilvl w:val="0"/>
+          <w:numId w:val="5"/>
+        </w:numPr>
+        <w:jc w:val="left"/>
+      </w:pPr>
+      <w:r>
+        <w:t>Log on to the target sy</w:t>
+      </w:r>
+      <w:r>
+        <w:t>stem with administrator rights and run Setup.bat with administrator rights.</w:t>
       </w:r>
     </w:p>
     <w:p>
@@ -1517,153 +1688,6 @@
       <w:r>
         <w:t xml:space="preserve"> commands.</w:t>
       </w:r>
-    </w:p>
-    <w:p>
-      <w:pPr>
-        <w:jc w:val="left"/>
-        <w:rPr>
-          <w:b/>
-        </w:rPr>
-      </w:pPr>
-      <w:r>
-        <w:rPr>
-          <w:b/>
-        </w:rPr>
-        <w:t>Microsoft Windows Sysinternals End User License Agreement (EULA)</w:t>
-      </w:r>
-    </w:p>
-    <w:p>
-      <w:pPr>
-        <w:jc w:val="left"/>
-      </w:pPr>
-      <w:r>
-        <w:t>This software requires the use of Windows Sysinternals tools. The EULA must be agreed to in order to proceed.</w:t>
-      </w:r>
-    </w:p>
-    <w:p>
-      <w:pPr>
-        <w:jc w:val="left"/>
-      </w:pPr>
-    </w:p>
-    <w:p>
-      <w:pPr>
-        <w:jc w:val="left"/>
-      </w:pPr>
-      <w:r>
-        <w:rPr>
-          <w:noProof/>
-        </w:rPr>
-        <w:lastRenderedPageBreak/>
-        <w:drawing>
-          <wp:inline distT="0" distB="0" distL="0" distR="0" wp14:anchorId="111C4956" wp14:editId="05361D85">
-            <wp:extent cx="4371975" cy="1695450"/>
-            <wp:effectExtent l="0" t="0" r="9525" b="0"/>
-            <wp:docPr id="7" name="Picture 7"/>
-            <wp:cNvGraphicFramePr>
-              <a:graphicFrameLocks xmlns:a="http://schemas.openxmlformats.org/drawingml/2006/main" noChangeAspect="1"/>
-            </wp:cNvGraphicFramePr>
-            <a:graphic xmlns:a="http://schemas.openxmlformats.org/drawingml/2006/main">
-              <a:graphicData uri="http://schemas.openxmlformats.org/drawingml/2006/picture">
-                <pic:pic xmlns:pic="http://schemas.openxmlformats.org/drawingml/2006/picture">
-                  <pic:nvPicPr>
-                    <pic:cNvPr id="1" name=""/>
-                    <pic:cNvPicPr/>
-                  </pic:nvPicPr>
-                  <pic:blipFill>
-                    <a:blip r:embed="rId11"/>
-                    <a:stretch>
-                      <a:fillRect/>
-                    </a:stretch>
-                  </pic:blipFill>
-                  <pic:spPr>
-                    <a:xfrm>
-                      <a:off x="0" y="0"/>
-                      <a:ext cx="4371975" cy="1695450"/>
-                    </a:xfrm>
-                    <a:prstGeom prst="rect">
-                      <a:avLst/>
-                    </a:prstGeom>
-                  </pic:spPr>
-                </pic:pic>
-              </a:graphicData>
-            </a:graphic>
-          </wp:inline>
-        </w:drawing>
-      </w:r>
-    </w:p>
-    <w:p>
-      <w:pPr>
-        <w:jc w:val="left"/>
-      </w:pPr>
-    </w:p>
-    <w:p>
-      <w:pPr>
-        <w:jc w:val="left"/>
-      </w:pPr>
-      <w:r>
-        <w:rPr>
-          <w:noProof/>
-        </w:rPr>
-        <w:drawing>
-          <wp:inline distT="0" distB="0" distL="0" distR="0" wp14:anchorId="4BE50997" wp14:editId="2CADB1D6">
-            <wp:extent cx="4476750" cy="3048000"/>
-            <wp:effectExtent l="0" t="0" r="0" b="0"/>
-            <wp:docPr id="10" name="Picture 10"/>
-            <wp:cNvGraphicFramePr>
-              <a:graphicFrameLocks xmlns:a="http://schemas.openxmlformats.org/drawingml/2006/main" noChangeAspect="1"/>
-            </wp:cNvGraphicFramePr>
-            <a:graphic xmlns:a="http://schemas.openxmlformats.org/drawingml/2006/main">
-              <a:graphicData uri="http://schemas.openxmlformats.org/drawingml/2006/picture">
-                <pic:pic xmlns:pic="http://schemas.openxmlformats.org/drawingml/2006/picture">
-                  <pic:nvPicPr>
-                    <pic:cNvPr id="1" name=""/>
-                    <pic:cNvPicPr/>
-                  </pic:nvPicPr>
-                  <pic:blipFill>
-                    <a:blip r:embed="rId12"/>
-                    <a:stretch>
-                      <a:fillRect/>
-                    </a:stretch>
-                  </pic:blipFill>
-                  <pic:spPr>
-                    <a:xfrm>
-                      <a:off x="0" y="0"/>
-                      <a:ext cx="4476750" cy="3048000"/>
-                    </a:xfrm>
-                    <a:prstGeom prst="rect">
-                      <a:avLst/>
-                    </a:prstGeom>
-                  </pic:spPr>
-                </pic:pic>
-              </a:graphicData>
-            </a:graphic>
-          </wp:inline>
-        </w:drawing>
-      </w:r>
-    </w:p>
-    <w:p>
-      <w:pPr>
-        <w:jc w:val="left"/>
-      </w:pPr>
-    </w:p>
-    <w:p>
-      <w:pPr>
-        <w:jc w:val="left"/>
-      </w:pPr>
-      <w:r>
-        <w:rPr>
-          <w:b/>
-        </w:rPr>
-        <w:t>Note:</w:t>
-      </w:r>
-      <w:r>
-        <w:t xml:space="preserve"> A silent installation will assume agreement to the end user license agreement.</w:t>
-      </w:r>
-    </w:p>
-    <w:p>
-      <w:pPr>
-        <w:jc w:val="left"/>
-      </w:pPr>
     </w:p>
     <w:p>
       <w:pPr>
@@ -1713,254 +1737,6 @@
             <wp:extent cx="4591050" cy="1695450"/>
             <wp:effectExtent l="0" t="0" r="0" b="0"/>
             <wp:docPr id="11" name="Picture 11"/>
-            <wp:cNvGraphicFramePr>
-              <a:graphicFrameLocks xmlns:a="http://schemas.openxmlformats.org/drawingml/2006/main" noChangeAspect="1"/>
-            </wp:cNvGraphicFramePr>
-            <a:graphic xmlns:a="http://schemas.openxmlformats.org/drawingml/2006/main">
-              <a:graphicData uri="http://schemas.openxmlformats.org/drawingml/2006/picture">
-                <pic:pic xmlns:pic="http://schemas.openxmlformats.org/drawingml/2006/picture">
-                  <pic:nvPicPr>
-                    <pic:cNvPr id="1" name=""/>
-                    <pic:cNvPicPr/>
-                  </pic:nvPicPr>
-                  <pic:blipFill>
-                    <a:blip r:embed="rId13"/>
-                    <a:stretch>
-                      <a:fillRect/>
-                    </a:stretch>
-                  </pic:blipFill>
-                  <pic:spPr>
-                    <a:xfrm>
-                      <a:off x="0" y="0"/>
-                      <a:ext cx="4591050" cy="1695450"/>
-                    </a:xfrm>
-                    <a:prstGeom prst="rect">
-                      <a:avLst/>
-                    </a:prstGeom>
-                  </pic:spPr>
-                </pic:pic>
-              </a:graphicData>
-            </a:graphic>
-          </wp:inline>
-        </w:drawing>
-      </w:r>
-    </w:p>
-    <w:p>
-      <w:pPr>
-        <w:jc w:val="left"/>
-      </w:pPr>
-      <w:r>
-        <w:rPr>
-          <w:b/>
-        </w:rPr>
-        <w:t>Note:</w:t>
-      </w:r>
-      <w:r>
-        <w:t xml:space="preserve"> A silent installation will assume agreement to the WPT end user license agreement.</w:t>
-      </w:r>
-    </w:p>
-    <w:p>
-      <w:pPr>
-        <w:jc w:val="left"/>
-      </w:pPr>
-    </w:p>
-    <w:p>
-      <w:pPr>
-        <w:jc w:val="left"/>
-        <w:rPr>
-          <w:b/>
-        </w:rPr>
-      </w:pPr>
-      <w:r>
-        <w:rPr>
-          <w:b/>
-        </w:rPr>
-        <w:t>Installation Directory</w:t>
-      </w:r>
-    </w:p>
-    <w:p>
-      <w:pPr>
-        <w:jc w:val="left"/>
-      </w:pPr>
-      <w:r>
-        <w:t xml:space="preserve">This is where all of the </w:t>
-      </w:r>
-      <w:r>
-        <w:t>Clue</w:t>
-      </w:r>
-      <w:r>
-        <w:t xml:space="preserve"> related f</w:t>
-      </w:r>
-      <w:r>
-        <w:t xml:space="preserve">iles will be copied. All </w:t>
-      </w:r>
-      <w:r>
-        <w:t>Clue</w:t>
-      </w:r>
-      <w:r>
-        <w:t xml:space="preserve"> operations will run from this directory. Once installed, the installation files are no longer needed. The size of this directory is relatively small (less than 100 MB).</w:t>
-      </w:r>
-      <w:r>
-        <w:t xml:space="preserve"> This is hard-coded to C:\ProgramData\</w:t>
-      </w:r>
-      <w:r>
-        <w:t>Clue</w:t>
-      </w:r>
-      <w:r>
-        <w:t xml:space="preserve"> to prevent non-administrator tampering.</w:t>
-      </w:r>
-    </w:p>
-    <w:p>
-      <w:pPr>
-        <w:jc w:val="left"/>
-        <w:rPr>
-          <w:b/>
-        </w:rPr>
-      </w:pPr>
-      <w:r>
-        <w:rPr>
-          <w:b/>
-        </w:rPr>
-        <w:t>Output Directory</w:t>
-      </w:r>
-    </w:p>
-    <w:p>
-      <w:pPr>
-        <w:jc w:val="left"/>
-      </w:pPr>
-      <w:r>
-        <w:t>This is where all of the collected data will be saved. Files such as ETL and BLG files can be very large (often larger than 500 MB). Ensure that the logical disk hosting the Output Directory has enough free space to accommodate the potential data.</w:t>
-      </w:r>
-    </w:p>
-    <w:p>
-      <w:pPr>
-        <w:jc w:val="left"/>
-      </w:pPr>
-      <w:r>
-        <w:rPr>
-          <w:noProof/>
-        </w:rPr>
-        <w:drawing>
-          <wp:inline distT="0" distB="0" distL="0" distR="0" wp14:anchorId="3B81FC88" wp14:editId="04C1BBA3">
-            <wp:extent cx="3381375" cy="1447800"/>
-            <wp:effectExtent l="0" t="0" r="9525" b="0"/>
-            <wp:docPr id="12" name="Picture 12"/>
-            <wp:cNvGraphicFramePr>
-              <a:graphicFrameLocks xmlns:a="http://schemas.openxmlformats.org/drawingml/2006/main" noChangeAspect="1"/>
-            </wp:cNvGraphicFramePr>
-            <a:graphic xmlns:a="http://schemas.openxmlformats.org/drawingml/2006/main">
-              <a:graphicData uri="http://schemas.openxmlformats.org/drawingml/2006/picture">
-                <pic:pic xmlns:pic="http://schemas.openxmlformats.org/drawingml/2006/picture">
-                  <pic:nvPicPr>
-                    <pic:cNvPr id="1" name=""/>
-                    <pic:cNvPicPr/>
-                  </pic:nvPicPr>
-                  <pic:blipFill>
-                    <a:blip r:embed="rId14"/>
-                    <a:stretch>
-                      <a:fillRect/>
-                    </a:stretch>
-                  </pic:blipFill>
-                  <pic:spPr>
-                    <a:xfrm>
-                      <a:off x="0" y="0"/>
-                      <a:ext cx="3381375" cy="1447800"/>
-                    </a:xfrm>
-                    <a:prstGeom prst="rect">
-                      <a:avLst/>
-                    </a:prstGeom>
-                  </pic:spPr>
-                </pic:pic>
-              </a:graphicData>
-            </a:graphic>
-          </wp:inline>
-        </w:drawing>
-      </w:r>
-    </w:p>
-    <w:p>
-      <w:pPr>
-        <w:jc w:val="left"/>
-      </w:pPr>
-      <w:r>
-        <w:t>For a silent installation, edit config.xml and set</w:t>
-      </w:r>
-      <w:r>
-        <w:t xml:space="preserve"> the value of</w:t>
-      </w:r>
-      <w:r>
-        <w:t xml:space="preserve"> </w:t>
-      </w:r>
-      <w:r>
-        <w:t>OutputDirectory</w:t>
-      </w:r>
-      <w:r>
-        <w:t xml:space="preserve"> to the file system location you desire.</w:t>
-      </w:r>
-    </w:p>
-    <w:p>
-      <w:pPr>
-        <w:jc w:val="left"/>
-      </w:pPr>
-    </w:p>
-    <w:p>
-      <w:pPr>
-        <w:jc w:val="left"/>
-        <w:rPr>
-          <w:b/>
-        </w:rPr>
-      </w:pPr>
-      <w:r>
-        <w:rPr>
-          <w:b/>
-        </w:rPr>
-        <w:t>Network Share</w:t>
-      </w:r>
-    </w:p>
-    <w:p>
-      <w:pPr>
-        <w:jc w:val="left"/>
-      </w:pPr>
-      <w:r>
-        <w:t xml:space="preserve">This is a network share </w:t>
-      </w:r>
-      <w:r>
-        <w:t xml:space="preserve">where the </w:t>
-      </w:r>
-      <w:r>
-        <w:t>\Microsoft\Windows\</w:t>
-      </w:r>
-      <w:r>
-        <w:t>Clue</w:t>
-      </w:r>
-      <w:r>
-        <w:t>\</w:t>
-      </w:r>
-      <w:r>
-        <w:t xml:space="preserve">IncidentFolderManagement </w:t>
-      </w:r>
-      <w:r>
-        <w:t>scheduled task will move incident data periodically. It is transferred using Robocopy.exe at a throttled speed of roughly 100 KB/s.</w:t>
-      </w:r>
-    </w:p>
-    <w:p>
-      <w:pPr>
-        <w:jc w:val="left"/>
-      </w:pPr>
-    </w:p>
-    <w:p>
-      <w:pPr>
-        <w:jc w:val="left"/>
-      </w:pPr>
-      <w:r>
-        <w:rPr>
-          <w:noProof/>
-        </w:rPr>
-        <w:lastRenderedPageBreak/>
-        <w:drawing>
-          <wp:inline distT="0" distB="0" distL="0" distR="0" wp14:anchorId="799853C0" wp14:editId="63D1EA7A">
-            <wp:extent cx="3381375" cy="1504950"/>
-            <wp:effectExtent l="0" t="0" r="9525" b="0"/>
-            <wp:docPr id="13" name="Picture 13"/>
             <wp:cNvGraphicFramePr>
               <a:graphicFrameLocks xmlns:a="http://schemas.openxmlformats.org/drawingml/2006/main" noChangeAspect="1"/>
             </wp:cNvGraphicFramePr>
@@ -1980,7 +1756,7 @@
                   <pic:spPr>
                     <a:xfrm>
                       <a:off x="0" y="0"/>
-                      <a:ext cx="3381375" cy="1504950"/>
+                      <a:ext cx="4591050" cy="1695450"/>
                     </a:xfrm>
                     <a:prstGeom prst="rect">
                       <a:avLst/>
@@ -1998,52 +1774,62 @@
         <w:jc w:val="left"/>
       </w:pPr>
       <w:r>
-        <w:t xml:space="preserve">For a silent installation, edit config.xml and set the value of </w:t>
-      </w:r>
-      <w:r>
-        <w:t>UploadNetworkShare</w:t>
-      </w:r>
-      <w:r>
-        <w:t xml:space="preserve"> to the network share path that you desire.</w:t>
-      </w:r>
-    </w:p>
-    <w:p>
-      <w:pPr>
-        <w:jc w:val="left"/>
-      </w:pPr>
-      <w:r>
-        <w:t xml:space="preserve">The scheduled task is running as System by default. If a </w:t>
+        <w:rPr>
+          <w:b/>
+        </w:rPr>
+        <w:t>Note:</w:t>
+      </w:r>
+      <w:r>
+        <w:t xml:space="preserve"> A silent installation will assume agreement to the WPT end user license agreement.</w:t>
+      </w:r>
+    </w:p>
+    <w:p>
+      <w:pPr>
+        <w:jc w:val="left"/>
+        <w:rPr>
+          <w:b/>
+        </w:rPr>
+      </w:pPr>
+      <w:r>
+        <w:rPr>
+          <w:b/>
+        </w:rPr>
+        <w:t>Installation Directory</w:t>
+      </w:r>
+    </w:p>
+    <w:p>
+      <w:pPr>
+        <w:jc w:val="left"/>
+      </w:pPr>
+      <w:r>
+        <w:t xml:space="preserve">This is where all of the </w:t>
       </w:r>
       <w:r>
         <w:t>Clue</w:t>
       </w:r>
       <w:r>
-        <w:t xml:space="preserve"> network share is used, then the IncidentFolderManagement scheduled task may need to be updated with a domain\user account. This account requires read/write access to the network share.</w:t>
-      </w:r>
-    </w:p>
-    <w:p>
-      <w:pPr>
-        <w:jc w:val="left"/>
-      </w:pPr>
-      <w:r>
-        <w:t>Use the following commands to change the credentials for the IncidentFolderManagement job. Use /S parameter to apply it to a</w:t>
-      </w:r>
-      <w:r>
-        <w:t xml:space="preserve"> remote system:</w:t>
-      </w:r>
-    </w:p>
-    <w:p>
-      <w:pPr>
-        <w:jc w:val="left"/>
-      </w:pPr>
-      <w:r>
-        <w:t>schtasks /Change /TN \Microsoft\Windows\</w:t>
+        <w:t xml:space="preserve"> related f</w:t>
+      </w:r>
+      <w:r>
+        <w:t xml:space="preserve">iles will be copied. All </w:t>
       </w:r>
       <w:r>
         <w:t>Clue</w:t>
       </w:r>
       <w:r>
-        <w:t xml:space="preserve">\IncidentFolderManagement /RU MyDomain\MyUser /RP "My password" </w:t>
+        <w:t xml:space="preserve"> operations will run from this directory. Once installed, the installation files are no longer needed. The size of this directory is relatively small (less than 100 MB).</w:t>
+      </w:r>
+      <w:r>
+        <w:t xml:space="preserve"> This is hard-coded to C:\ProgramData\</w:t>
+      </w:r>
+      <w:r>
+        <w:t>Clue</w:t>
+      </w:r>
+      <w:r>
+        <w:t xml:space="preserve"> to prev</w:t>
+      </w:r>
+      <w:r>
+        <w:t>ent non-administrator tampering, but can be changed (if needed) by setting or removing the InstallationDirectory attribute on the first line of the config.xml prior to running setup.</w:t>
       </w:r>
     </w:p>
     <w:p>
@@ -2057,96 +1843,18 @@
         <w:rPr>
           <w:b/>
         </w:rPr>
-        <w:t>WARNING: This method is a high security risk due to how the password is stored by the Task Scheduler. It is recommended to set the network share to allow the SYSTEM account write access to the share.</w:t>
-      </w:r>
-    </w:p>
-    <w:p>
-      <w:pPr>
-        <w:jc w:val="left"/>
-      </w:pPr>
-      <w:r>
-        <w:t>Next, restart the scheduled task:</w:t>
-      </w:r>
-    </w:p>
-    <w:p>
-      <w:pPr>
-        <w:jc w:val="left"/>
-      </w:pPr>
-      <w:r>
-        <w:t>schtasks /End /TN \Microsoft\Windo</w:t>
-      </w:r>
-      <w:r>
-        <w:t>ws\</w:t>
-      </w:r>
-      <w:r>
-        <w:t>Clue</w:t>
-      </w:r>
-      <w:r>
-        <w:t>\IncidentFolderManagement</w:t>
-      </w:r>
-    </w:p>
-    <w:p>
-      <w:pPr>
-        <w:jc w:val="left"/>
-      </w:pPr>
-      <w:r>
-        <w:t>schtasks /Run /TN \Microsoft\Windows\</w:t>
-      </w:r>
-      <w:r>
-        <w:t>Clue</w:t>
-      </w:r>
-      <w:r>
-        <w:t>\IncidentF</w:t>
-      </w:r>
-      <w:r>
-        <w:t>olderManagement</w:t>
-      </w:r>
-    </w:p>
-    <w:p>
-      <w:pPr>
-        <w:jc w:val="left"/>
-      </w:pPr>
-      <w:r>
-        <w:t>And then, check its status:</w:t>
-      </w:r>
-    </w:p>
-    <w:p>
-      <w:pPr>
-        <w:jc w:val="left"/>
-      </w:pPr>
-      <w:r>
-        <w:t>schtasks /Query /TN \Microsoft\Windo</w:t>
-      </w:r>
-      <w:r>
-        <w:t>ws\</w:t>
-      </w:r>
-      <w:r>
-        <w:t>Clue</w:t>
-      </w:r>
-      <w:r>
-        <w:t>\IncidentFolderManagement</w:t>
-      </w:r>
-    </w:p>
-    <w:p>
-      <w:pPr>
-        <w:jc w:val="left"/>
-        <w:rPr>
-          <w:b/>
-        </w:rPr>
-      </w:pPr>
-      <w:r>
-        <w:rPr>
-          <w:b/>
-        </w:rPr>
-        <w:t>EmailReportTo</w:t>
-      </w:r>
-    </w:p>
-    <w:p>
-      <w:pPr>
-        <w:jc w:val="left"/>
-      </w:pPr>
-      <w:r>
-        <w:t>This is an optional field. This is the email address or email addresses (separated by semi-colons) that will be emailed a report by the analysis services, if applicable.</w:t>
+        <w:t>Output Directory</w:t>
+      </w:r>
+    </w:p>
+    <w:p>
+      <w:pPr>
+        <w:jc w:val="left"/>
+      </w:pPr>
+      <w:r>
+        <w:t>This is where all of the collected data will be saved. Files such as ETL and BLG files can be very large (often larger than 500 MB). Ensure that the logical disk hosting the Output Directory has enough free space to accommodate the potential data.</w:t>
+      </w:r>
+      <w:r>
+        <w:t xml:space="preserve"> Several gigabytes of disk capacity is recommended.</w:t>
       </w:r>
     </w:p>
     <w:p>
@@ -2158,10 +1866,10 @@
           <w:noProof/>
         </w:rPr>
         <w:drawing>
-          <wp:inline distT="0" distB="0" distL="0" distR="0" wp14:anchorId="1E5AEB15" wp14:editId="20F93BDA">
+          <wp:inline distT="0" distB="0" distL="0" distR="0" wp14:anchorId="3B81FC88" wp14:editId="04C1BBA3">
             <wp:extent cx="3381375" cy="1447800"/>
             <wp:effectExtent l="0" t="0" r="9525" b="0"/>
-            <wp:docPr id="14" name="Picture 14"/>
+            <wp:docPr id="12" name="Picture 12"/>
             <wp:cNvGraphicFramePr>
               <a:graphicFrameLocks xmlns:a="http://schemas.openxmlformats.org/drawingml/2006/main" noChangeAspect="1"/>
             </wp:cNvGraphicFramePr>
@@ -2199,40 +1907,85 @@
         <w:jc w:val="left"/>
       </w:pPr>
       <w:r>
+        <w:t>For a silent installation, edit config.xml and set</w:t>
+      </w:r>
+      <w:r>
+        <w:t xml:space="preserve"> the value of</w:t>
+      </w:r>
+      <w:r>
+        <w:t xml:space="preserve"> </w:t>
+      </w:r>
+      <w:r>
+        <w:t>OutputDirectory</w:t>
+      </w:r>
+      <w:r>
+        <w:t xml:space="preserve"> to the file system location you desire.</w:t>
+      </w:r>
+    </w:p>
+    <w:p>
+      <w:pPr>
+        <w:jc w:val="left"/>
+      </w:pPr>
+    </w:p>
+    <w:p>
+      <w:pPr>
+        <w:jc w:val="left"/>
+        <w:rPr>
+          <w:b/>
+        </w:rPr>
+      </w:pPr>
+      <w:r>
+        <w:rPr>
+          <w:b/>
+        </w:rPr>
+        <w:t>Network Share</w:t>
+      </w:r>
+    </w:p>
+    <w:p>
+      <w:pPr>
+        <w:jc w:val="left"/>
+      </w:pPr>
+      <w:r>
+        <w:t xml:space="preserve">This is a network share </w:t>
+      </w:r>
+      <w:r>
+        <w:t xml:space="preserve">where the </w:t>
+      </w:r>
+      <w:r>
+        <w:t>\Microsoft\Windows\</w:t>
+      </w:r>
+      <w:r>
+        <w:t>Clue</w:t>
+      </w:r>
+      <w:r>
+        <w:t>\</w:t>
+      </w:r>
+      <w:r>
+        <w:t xml:space="preserve">IncidentFolderManagement </w:t>
+      </w:r>
+      <w:r>
+        <w:t>scheduled task will move incident data periodically. It is transferred using Robocopy.exe at a throttled speed of roughly 100 KB/s.</w:t>
+      </w:r>
+    </w:p>
+    <w:p>
+      <w:pPr>
+        <w:jc w:val="left"/>
+      </w:pPr>
+    </w:p>
+    <w:p>
+      <w:pPr>
+        <w:jc w:val="left"/>
+      </w:pPr>
+      <w:r>
+        <w:rPr>
+          <w:noProof/>
+        </w:rPr>
         <w:lastRenderedPageBreak/>
-        <w:t xml:space="preserve">For a silent installation, edit config.xml and set the value of </w:t>
-      </w:r>
-      <w:r>
-        <w:t>EmailReportTo</w:t>
-      </w:r>
-      <w:r>
-        <w:t xml:space="preserve"> to the email addresses you desire.</w:t>
-      </w:r>
-    </w:p>
-    <w:p>
-      <w:pPr>
-        <w:jc w:val="left"/>
-      </w:pPr>
-      <w:r>
-        <w:t>In less than a few minutes</w:t>
-      </w:r>
-      <w:r>
-        <w:t>, a dialog box should show that installation was successful.</w:t>
-      </w:r>
-    </w:p>
-    <w:p>
-      <w:pPr>
-        <w:jc w:val="left"/>
-      </w:pPr>
-      <w:r>
-        <w:rPr>
-          <w:noProof/>
-        </w:rPr>
         <w:drawing>
-          <wp:inline distT="0" distB="0" distL="0" distR="0" wp14:anchorId="195C894A" wp14:editId="53405B88">
-            <wp:extent cx="5943600" cy="3120390"/>
-            <wp:effectExtent l="0" t="0" r="0" b="3810"/>
-            <wp:docPr id="15" name="Picture 15"/>
+          <wp:inline distT="0" distB="0" distL="0" distR="0" wp14:anchorId="799853C0" wp14:editId="63D1EA7A">
+            <wp:extent cx="3381375" cy="1504950"/>
+            <wp:effectExtent l="0" t="0" r="9525" b="0"/>
+            <wp:docPr id="13" name="Picture 13"/>
             <wp:cNvGraphicFramePr>
               <a:graphicFrameLocks xmlns:a="http://schemas.openxmlformats.org/drawingml/2006/main" noChangeAspect="1"/>
             </wp:cNvGraphicFramePr>
@@ -2252,7 +2005,7 @@
                   <pic:spPr>
                     <a:xfrm>
                       <a:off x="0" y="0"/>
-                      <a:ext cx="5943600" cy="3120390"/>
+                      <a:ext cx="3381375" cy="1504950"/>
                     </a:xfrm>
                     <a:prstGeom prst="rect">
                       <a:avLst/>
@@ -2269,587 +2022,254 @@
       <w:pPr>
         <w:jc w:val="left"/>
       </w:pPr>
-    </w:p>
-    <w:p>
-      <w:pPr>
-        <w:jc w:val="left"/>
-      </w:pPr>
-      <w:r>
-        <w:t>If Setup.bat fails to run</w:t>
-      </w:r>
-      <w:r>
-        <w:t xml:space="preserve"> from Windows Explorer</w:t>
-      </w:r>
-      <w:r>
-        <w:t xml:space="preserve">, then open an administrator command prompt </w:t>
-      </w:r>
-      <w:r>
-        <w:t>and run Setup.bat. Administrator rights is required in order to create performance counter data collectors and scheduled tasks.</w:t>
-      </w:r>
-    </w:p>
-    <w:p>
-      <w:pPr>
-        <w:jc w:val="left"/>
-      </w:pPr>
-      <w:r>
-        <w:t>If an error occurs, then</w:t>
-      </w:r>
-      <w:r>
-        <w:t xml:space="preserve"> look at Setup.log in the folder where Setup.bat was executed. If help is still needed, then</w:t>
-      </w:r>
-      <w:r>
-        <w:t xml:space="preserve"> report the error to me at </w:t>
-      </w:r>
-      <w:hyperlink r:id="rId18" w:history="1">
-        <w:r>
-          <w:rPr>
-            <w:rStyle w:val="Hyperlink"/>
-          </w:rPr>
-          <w:t>clinth@microsoft.com</w:t>
-        </w:r>
-      </w:hyperlink>
-      <w:r>
-        <w:t xml:space="preserve"> with a screenshot or detailed description of the exact error.</w:t>
-      </w:r>
-    </w:p>
-    <w:p>
-      <w:pPr>
-        <w:jc w:val="left"/>
-      </w:pPr>
-      <w:r>
-        <w:t xml:space="preserve">Once installation is complete, you may log off of the system. Data collection will be automatic. Periodically, </w:t>
-      </w:r>
-      <w:r>
-        <w:t>watch the Output folder and Network Share folder for “incident” data.</w:t>
-      </w:r>
-    </w:p>
-    <w:p>
-      <w:pPr>
-        <w:jc w:val="left"/>
-      </w:pPr>
-    </w:p>
-    <w:p>
-      <w:pPr>
-        <w:pStyle w:val="Heading2"/>
-        <w:jc w:val="left"/>
-      </w:pPr>
-      <w:bookmarkStart w:id="5" w:name="_Toc446658139"/>
-      <w:r>
-        <w:t>Silent installation</w:t>
-      </w:r>
-      <w:bookmarkEnd w:id="5"/>
-    </w:p>
-    <w:p>
-      <w:pPr>
-        <w:jc w:val="left"/>
-      </w:pPr>
-    </w:p>
-    <w:p>
-      <w:pPr>
-        <w:jc w:val="left"/>
-      </w:pPr>
-      <w:r>
-        <w:t xml:space="preserve">A “silent” installation will not prompt for anything. If installation fails, then see setup.log. </w:t>
-      </w:r>
-    </w:p>
-    <w:p>
-      <w:pPr>
-        <w:jc w:val="left"/>
-      </w:pPr>
-      <w:r>
-        <w:t xml:space="preserve">The silent option assumes that installation questions (attributes in the first node) have been answered in </w:t>
+      <w:r>
+        <w:t xml:space="preserve">For a silent installation, edit config.xml and set the value of </w:t>
+      </w:r>
+      <w:r>
+        <w:t>UploadNetworkShare</w:t>
+      </w:r>
+      <w:r>
+        <w:t xml:space="preserve"> to the network share path that you desire.</w:t>
+      </w:r>
+    </w:p>
+    <w:p>
+      <w:pPr>
+        <w:jc w:val="left"/>
+      </w:pPr>
+      <w:r>
+        <w:t xml:space="preserve">The scheduled task is running as System by default. If a </w:t>
       </w:r>
       <w:r>
         <w:t>Clue</w:t>
       </w:r>
       <w:r>
-        <w:t>.xml in the installation folder such as, but not limited to:</w:t>
-      </w:r>
-    </w:p>
-    <w:p>
-      <w:pPr>
-        <w:pStyle w:val="ListParagraph"/>
-        <w:numPr>
-          <w:ilvl w:val="0"/>
-          <w:numId w:val="4"/>
-        </w:numPr>
-        <w:jc w:val="left"/>
-      </w:pPr>
-      <w:r>
-        <w:t>InstallationDirectory</w:t>
-      </w:r>
-    </w:p>
-    <w:p>
-      <w:pPr>
-        <w:pStyle w:val="ListParagraph"/>
-        <w:numPr>
-          <w:ilvl w:val="0"/>
-          <w:numId w:val="4"/>
-        </w:numPr>
-        <w:jc w:val="left"/>
-      </w:pPr>
-      <w:r>
-        <w:t>OutputDirectory</w:t>
-      </w:r>
-    </w:p>
-    <w:p>
-      <w:pPr>
-        <w:pStyle w:val="ListParagraph"/>
-        <w:numPr>
-          <w:ilvl w:val="0"/>
-          <w:numId w:val="4"/>
-        </w:numPr>
-        <w:jc w:val="left"/>
-      </w:pPr>
-      <w:r>
-        <w:t>UploadNetworkShare</w:t>
-      </w:r>
-    </w:p>
-    <w:p>
-      <w:pPr>
-        <w:pStyle w:val="ListParagraph"/>
-        <w:numPr>
-          <w:ilvl w:val="0"/>
-          <w:numId w:val="4"/>
-        </w:numPr>
+        <w:t xml:space="preserve"> network share is used, then</w:t>
+      </w:r>
+      <w:r>
+        <w:t xml:space="preserve"> it is recommended to grant the computer account (SYSTEM) read/write permissions to the network share. </w:t>
+      </w:r>
+    </w:p>
+    <w:p>
+      <w:pPr>
+        <w:jc w:val="left"/>
+      </w:pPr>
+      <w:r>
+        <w:t>If a domain\user account is needed (not recommended due to how the credentials are stored), then after the CLUE tool is installed, u</w:t>
+      </w:r>
+      <w:r>
+        <w:t>se the following commands to change the credentials for the IncidentFolderManagement job. Use /S parameter to apply it to a</w:t>
+      </w:r>
+      <w:r>
+        <w:t xml:space="preserve"> remote system:</w:t>
+      </w:r>
+    </w:p>
+    <w:p>
+      <w:pPr>
+        <w:jc w:val="left"/>
+      </w:pPr>
+      <w:r>
+        <w:t>schtasks /Change /TN \Microsoft\Windows\</w:t>
+      </w:r>
+      <w:r>
+        <w:t>Clue</w:t>
+      </w:r>
+      <w:r>
+        <w:t xml:space="preserve">\IncidentFolderManagement /RU MyDomain\MyUser /RP "My password" </w:t>
+      </w:r>
+    </w:p>
+    <w:p>
+      <w:pPr>
+        <w:jc w:val="left"/>
+        <w:rPr>
+          <w:b/>
+        </w:rPr>
+      </w:pPr>
+      <w:r>
+        <w:rPr>
+          <w:b/>
+        </w:rPr>
+        <w:t xml:space="preserve">WARNING: </w:t>
+      </w:r>
+      <w:r>
+        <w:rPr>
+          <w:b/>
+        </w:rPr>
+        <w:t>Adding credentials to a scheduled job</w:t>
+      </w:r>
+      <w:r>
+        <w:rPr>
+          <w:b/>
+        </w:rPr>
+        <w:t xml:space="preserve"> is a high security risk due to how the password is stored by the Task Scheduler. It is recommended to set the network share to allow the SYSTEM account write access to the share.</w:t>
+      </w:r>
+    </w:p>
+    <w:p>
+      <w:pPr>
+        <w:jc w:val="left"/>
+      </w:pPr>
+      <w:r>
+        <w:t>The scheduled task must be restarted whenever a credentials change is made. To stop and restart the job, run the following commands</w:t>
+      </w:r>
+      <w:r>
+        <w:t>:</w:t>
+      </w:r>
+    </w:p>
+    <w:p>
+      <w:pPr>
+        <w:jc w:val="left"/>
+      </w:pPr>
+      <w:r>
+        <w:t>schtasks /End /TN \Microsoft\Windo</w:t>
+      </w:r>
+      <w:r>
+        <w:t>ws\</w:t>
+      </w:r>
+      <w:r>
+        <w:t>Clue</w:t>
+      </w:r>
+      <w:r>
+        <w:t>\IncidentFolderManagement</w:t>
+      </w:r>
+    </w:p>
+    <w:p>
+      <w:pPr>
+        <w:jc w:val="left"/>
+      </w:pPr>
+      <w:r>
+        <w:t>schtasks /Run /TN \Microsoft\Windows\</w:t>
+      </w:r>
+      <w:r>
+        <w:t>Clue</w:t>
+      </w:r>
+      <w:r>
+        <w:t>\IncidentF</w:t>
+      </w:r>
+      <w:r>
+        <w:t>olderManagement</w:t>
+      </w:r>
+    </w:p>
+    <w:p>
+      <w:pPr>
+        <w:jc w:val="left"/>
+      </w:pPr>
+      <w:r>
+        <w:t>And then, check its status:</w:t>
+      </w:r>
+    </w:p>
+    <w:p>
+      <w:pPr>
+        <w:jc w:val="left"/>
+      </w:pPr>
+      <w:r>
+        <w:t>schtasks /Query /TN \Microsoft\Windo</w:t>
+      </w:r>
+      <w:r>
+        <w:t>ws\</w:t>
+      </w:r>
+      <w:r>
+        <w:t>Clue</w:t>
+      </w:r>
+      <w:r>
+        <w:t>\IncidentFolderManagement</w:t>
+      </w:r>
+    </w:p>
+    <w:p>
+      <w:pPr>
+        <w:jc w:val="left"/>
+        <w:rPr>
+          <w:b/>
+        </w:rPr>
+      </w:pPr>
+      <w:r>
+        <w:rPr>
+          <w:b/>
+        </w:rPr>
+        <w:t>EmailReportTo</w:t>
+      </w:r>
+    </w:p>
+    <w:p>
+      <w:pPr>
+        <w:jc w:val="left"/>
+      </w:pPr>
+      <w:r>
+        <w:t>This is an optional field. This is the email address or email addresses (separated by semi-colons) that will be emailed a report by the analysis services</w:t>
+      </w:r>
+      <w:r>
+        <w:t xml:space="preserve"> (Measure-Trace)</w:t>
+      </w:r>
+      <w:r>
+        <w:t>, if applicable.</w:t>
+      </w:r>
+    </w:p>
+    <w:p>
+      <w:pPr>
+        <w:jc w:val="left"/>
+      </w:pPr>
+      <w:r>
+        <w:rPr>
+          <w:noProof/>
+        </w:rPr>
+        <w:drawing>
+          <wp:inline distT="0" distB="0" distL="0" distR="0" wp14:anchorId="1E5AEB15" wp14:editId="20F93BDA">
+            <wp:extent cx="3381375" cy="1447800"/>
+            <wp:effectExtent l="0" t="0" r="9525" b="0"/>
+            <wp:docPr id="14" name="Picture 14"/>
+            <wp:cNvGraphicFramePr>
+              <a:graphicFrameLocks xmlns:a="http://schemas.openxmlformats.org/drawingml/2006/main" noChangeAspect="1"/>
+            </wp:cNvGraphicFramePr>
+            <a:graphic xmlns:a="http://schemas.openxmlformats.org/drawingml/2006/main">
+              <a:graphicData uri="http://schemas.openxmlformats.org/drawingml/2006/picture">
+                <pic:pic xmlns:pic="http://schemas.openxmlformats.org/drawingml/2006/picture">
+                  <pic:nvPicPr>
+                    <pic:cNvPr id="1" name=""/>
+                    <pic:cNvPicPr/>
+                  </pic:nvPicPr>
+                  <pic:blipFill>
+                    <a:blip r:embed="rId18"/>
+                    <a:stretch>
+                      <a:fillRect/>
+                    </a:stretch>
+                  </pic:blipFill>
+                  <pic:spPr>
+                    <a:xfrm>
+                      <a:off x="0" y="0"/>
+                      <a:ext cx="3381375" cy="1447800"/>
+                    </a:xfrm>
+                    <a:prstGeom prst="rect">
+                      <a:avLst/>
+                    </a:prstGeom>
+                  </pic:spPr>
+                </pic:pic>
+              </a:graphicData>
+            </a:graphic>
+          </wp:inline>
+        </w:drawing>
+      </w:r>
+    </w:p>
+    <w:p>
+      <w:pPr>
         <w:jc w:val="left"/>
       </w:pPr>
       <w:r>
         <w:lastRenderedPageBreak/>
+        <w:t xml:space="preserve">For a silent installation, edit config.xml and set the value of </w:t>
+      </w:r>
+      <w:r>
         <w:t>EmailReportTo</w:t>
       </w:r>
-    </w:p>
-    <w:p>
-      <w:pPr>
-        <w:jc w:val="left"/>
-      </w:pPr>
-      <w:r>
-        <w:rPr>
-          <w:rFonts w:ascii="Consolas" w:hAnsi="Consolas" w:cs="Consolas"/>
-          <w:color w:val="0000FF"/>
-          <w:sz w:val="19"/>
-          <w:szCs w:val="19"/>
-          <w:highlight w:val="white"/>
-        </w:rPr>
-        <w:t>&lt;</w:t>
-      </w:r>
-      <w:r>
-        <w:rPr>
-          <w:rFonts w:ascii="Consolas" w:hAnsi="Consolas" w:cs="Consolas"/>
-          <w:color w:val="A31515"/>
-          <w:sz w:val="19"/>
-          <w:szCs w:val="19"/>
-          <w:highlight w:val="white"/>
-        </w:rPr>
-        <w:t>Clue</w:t>
-      </w:r>
-      <w:r>
-        <w:rPr>
-          <w:rFonts w:ascii="Consolas" w:hAnsi="Consolas" w:cs="Consolas"/>
-          <w:color w:val="0000FF"/>
-          <w:sz w:val="19"/>
-          <w:szCs w:val="19"/>
-          <w:highlight w:val="white"/>
-        </w:rPr>
-        <w:t xml:space="preserve"> </w:t>
-      </w:r>
-      <w:r>
-        <w:rPr>
-          <w:rFonts w:ascii="Consolas" w:hAnsi="Consolas" w:cs="Consolas"/>
-          <w:color w:val="FF0000"/>
-          <w:sz w:val="19"/>
-          <w:szCs w:val="19"/>
-          <w:highlight w:val="white"/>
-        </w:rPr>
-        <w:t>InstallationDirectory</w:t>
-      </w:r>
-      <w:r>
-        <w:rPr>
-          <w:rFonts w:ascii="Consolas" w:hAnsi="Consolas" w:cs="Consolas"/>
-          <w:color w:val="0000FF"/>
-          <w:sz w:val="19"/>
-          <w:szCs w:val="19"/>
-          <w:highlight w:val="white"/>
-        </w:rPr>
-        <w:t>=</w:t>
-      </w:r>
-      <w:r>
-        <w:rPr>
-          <w:rFonts w:ascii="Consolas" w:hAnsi="Consolas" w:cs="Consolas"/>
-          <w:color w:val="000000"/>
-          <w:sz w:val="19"/>
-          <w:szCs w:val="19"/>
-          <w:highlight w:val="white"/>
-        </w:rPr>
-        <w:t>"</w:t>
-      </w:r>
-      <w:r>
-        <w:rPr>
-          <w:rFonts w:ascii="Consolas" w:hAnsi="Consolas" w:cs="Consolas"/>
-          <w:color w:val="0000FF"/>
-          <w:sz w:val="19"/>
-          <w:szCs w:val="19"/>
-          <w:highlight w:val="white"/>
-        </w:rPr>
-        <w:t>C:\ProgramData\</w:t>
-      </w:r>
-      <w:r>
-        <w:rPr>
-          <w:rFonts w:ascii="Consolas" w:hAnsi="Consolas" w:cs="Consolas"/>
-          <w:color w:val="0000FF"/>
-          <w:sz w:val="19"/>
-          <w:szCs w:val="19"/>
-          <w:highlight w:val="white"/>
-        </w:rPr>
-        <w:t>Clue</w:t>
-      </w:r>
-      <w:r>
-        <w:rPr>
-          <w:rFonts w:ascii="Consolas" w:hAnsi="Consolas" w:cs="Consolas"/>
-          <w:color w:val="000000"/>
-          <w:sz w:val="19"/>
-          <w:szCs w:val="19"/>
-          <w:highlight w:val="white"/>
-        </w:rPr>
-        <w:t>"</w:t>
-      </w:r>
-      <w:r>
-        <w:rPr>
-          <w:rFonts w:ascii="Consolas" w:hAnsi="Consolas" w:cs="Consolas"/>
-          <w:color w:val="0000FF"/>
-          <w:sz w:val="19"/>
-          <w:szCs w:val="19"/>
-          <w:highlight w:val="white"/>
-        </w:rPr>
-        <w:t xml:space="preserve"> </w:t>
-      </w:r>
-      <w:r>
-        <w:rPr>
-          <w:rFonts w:ascii="Consolas" w:hAnsi="Consolas" w:cs="Consolas"/>
-          <w:color w:val="FF0000"/>
-          <w:sz w:val="19"/>
-          <w:szCs w:val="19"/>
-          <w:highlight w:val="white"/>
-        </w:rPr>
-        <w:t>OutputDirectory</w:t>
-      </w:r>
-      <w:r>
-        <w:rPr>
-          <w:rFonts w:ascii="Consolas" w:hAnsi="Consolas" w:cs="Consolas"/>
-          <w:color w:val="0000FF"/>
-          <w:sz w:val="19"/>
-          <w:szCs w:val="19"/>
-          <w:highlight w:val="white"/>
-        </w:rPr>
-        <w:t>=</w:t>
-      </w:r>
-      <w:r>
-        <w:rPr>
-          <w:rFonts w:ascii="Consolas" w:hAnsi="Consolas" w:cs="Consolas"/>
-          <w:color w:val="000000"/>
-          <w:sz w:val="19"/>
-          <w:szCs w:val="19"/>
-          <w:highlight w:val="white"/>
-        </w:rPr>
-        <w:t>"</w:t>
-      </w:r>
-      <w:r>
-        <w:rPr>
-          <w:rFonts w:ascii="Consolas" w:hAnsi="Consolas" w:cs="Consolas"/>
-          <w:color w:val="0000FF"/>
-          <w:sz w:val="19"/>
-          <w:szCs w:val="19"/>
-          <w:highlight w:val="white"/>
-        </w:rPr>
-        <w:t>C:\</w:t>
-      </w:r>
-      <w:r>
-        <w:rPr>
-          <w:rFonts w:ascii="Consolas" w:hAnsi="Consolas" w:cs="Consolas"/>
-          <w:color w:val="0000FF"/>
-          <w:sz w:val="19"/>
-          <w:szCs w:val="19"/>
-          <w:highlight w:val="white"/>
-        </w:rPr>
-        <w:t>Clue</w:t>
-      </w:r>
-      <w:r>
-        <w:rPr>
-          <w:rFonts w:ascii="Consolas" w:hAnsi="Consolas" w:cs="Consolas"/>
-          <w:color w:val="0000FF"/>
-          <w:sz w:val="19"/>
-          <w:szCs w:val="19"/>
-          <w:highlight w:val="white"/>
-        </w:rPr>
-        <w:t>Output</w:t>
-      </w:r>
-      <w:r>
-        <w:rPr>
-          <w:rFonts w:ascii="Consolas" w:hAnsi="Consolas" w:cs="Consolas"/>
-          <w:color w:val="000000"/>
-          <w:sz w:val="19"/>
-          <w:szCs w:val="19"/>
-          <w:highlight w:val="white"/>
-        </w:rPr>
-        <w:t>"</w:t>
-      </w:r>
-      <w:r>
-        <w:rPr>
-          <w:rFonts w:ascii="Consolas" w:hAnsi="Consolas" w:cs="Consolas"/>
-          <w:color w:val="0000FF"/>
-          <w:sz w:val="19"/>
-          <w:szCs w:val="19"/>
-          <w:highlight w:val="white"/>
-        </w:rPr>
-        <w:t xml:space="preserve"> </w:t>
-      </w:r>
-      <w:r>
-        <w:rPr>
-          <w:rFonts w:ascii="Consolas" w:hAnsi="Consolas" w:cs="Consolas"/>
-          <w:color w:val="FF0000"/>
-          <w:sz w:val="19"/>
-          <w:szCs w:val="19"/>
-          <w:highlight w:val="white"/>
-        </w:rPr>
-        <w:t>UploadNetworkShare</w:t>
-      </w:r>
-      <w:r>
-        <w:rPr>
-          <w:rFonts w:ascii="Consolas" w:hAnsi="Consolas" w:cs="Consolas"/>
-          <w:color w:val="0000FF"/>
-          <w:sz w:val="19"/>
-          <w:szCs w:val="19"/>
-          <w:highlight w:val="white"/>
-        </w:rPr>
-        <w:t>=</w:t>
-      </w:r>
-      <w:r>
-        <w:rPr>
-          <w:rFonts w:ascii="Consolas" w:hAnsi="Consolas" w:cs="Consolas"/>
-          <w:color w:val="000000"/>
-          <w:sz w:val="19"/>
-          <w:szCs w:val="19"/>
-          <w:highlight w:val="white"/>
-        </w:rPr>
-        <w:t>""</w:t>
-      </w:r>
-      <w:r>
-        <w:rPr>
-          <w:rFonts w:ascii="Consolas" w:hAnsi="Consolas" w:cs="Consolas"/>
-          <w:color w:val="0000FF"/>
-          <w:sz w:val="19"/>
-          <w:szCs w:val="19"/>
-          <w:highlight w:val="white"/>
-        </w:rPr>
-        <w:t xml:space="preserve"> </w:t>
-      </w:r>
-      <w:r>
-        <w:rPr>
-          <w:rFonts w:ascii="Consolas" w:hAnsi="Consolas" w:cs="Consolas"/>
-          <w:color w:val="FF0000"/>
-          <w:sz w:val="19"/>
-          <w:szCs w:val="19"/>
-          <w:highlight w:val="white"/>
-        </w:rPr>
-        <w:t>EmailReportTo</w:t>
-      </w:r>
-      <w:r>
-        <w:rPr>
-          <w:rFonts w:ascii="Consolas" w:hAnsi="Consolas" w:cs="Consolas"/>
-          <w:color w:val="0000FF"/>
-          <w:sz w:val="19"/>
-          <w:szCs w:val="19"/>
-          <w:highlight w:val="white"/>
-        </w:rPr>
-        <w:t>=</w:t>
-      </w:r>
-      <w:r>
-        <w:rPr>
-          <w:rFonts w:ascii="Consolas" w:hAnsi="Consolas" w:cs="Consolas"/>
-          <w:color w:val="000000"/>
-          <w:sz w:val="19"/>
-          <w:szCs w:val="19"/>
-          <w:highlight w:val="white"/>
-        </w:rPr>
-        <w:t>""</w:t>
-      </w:r>
-      <w:r>
-        <w:rPr>
-          <w:rFonts w:ascii="Consolas" w:hAnsi="Consolas" w:cs="Consolas"/>
-          <w:color w:val="0000FF"/>
-          <w:sz w:val="19"/>
-          <w:szCs w:val="19"/>
-          <w:highlight w:val="white"/>
-        </w:rPr>
-        <w:t>&gt;</w:t>
-      </w:r>
-    </w:p>
-    <w:p>
-      <w:pPr>
-        <w:jc w:val="left"/>
-      </w:pPr>
-      <w:r>
-        <w:t xml:space="preserve">To install </w:t>
-      </w:r>
-      <w:r>
-        <w:t>Clue</w:t>
-      </w:r>
-      <w:r>
-        <w:t xml:space="preserve"> silently, fill in the attribute fields in </w:t>
-      </w:r>
-      <w:r>
-        <w:t>Clue</w:t>
-      </w:r>
-      <w:r>
-        <w:t>.xml and then run SetupSilen</w:t>
-      </w:r>
-      <w:r>
-        <w:t>t.bat with administrator rights</w:t>
-      </w:r>
-      <w:r>
-        <w:t>. Check setup.log for success or failure.</w:t>
-      </w:r>
-    </w:p>
-    <w:p>
-      <w:pPr>
-        <w:jc w:val="left"/>
-      </w:pPr>
-    </w:p>
-    <w:p>
-      <w:pPr>
-        <w:pStyle w:val="Heading2"/>
-        <w:jc w:val="left"/>
-      </w:pPr>
-      <w:bookmarkStart w:id="6" w:name="_Toc446658140"/>
-      <w:r>
-        <w:t>Uninstallation (administrator rights required)</w:t>
-      </w:r>
-      <w:bookmarkEnd w:id="6"/>
-    </w:p>
-    <w:p>
-      <w:pPr>
-        <w:jc w:val="left"/>
-      </w:pPr>
-      <w:r>
-        <w:t xml:space="preserve">To remove or uninstall </w:t>
-      </w:r>
-      <w:r>
-        <w:t>Clue</w:t>
-      </w:r>
-      <w:r>
-        <w:t xml:space="preserve">, run Uninstall.bat with administrator rights from the original zip file or from the </w:t>
-      </w:r>
-      <w:r>
-        <w:t>Clue</w:t>
-      </w:r>
-      <w:r>
-        <w:t xml:space="preserve"> installation folder. This action removes the Performance Monitor data collectors, Scheduled Tasks, and installation folder. </w:t>
-      </w:r>
-    </w:p>
-    <w:p>
-      <w:pPr>
-        <w:jc w:val="left"/>
-      </w:pPr>
-      <w:r>
-        <w:t>Note: Data in the Output folder will remain untouched to prevent data loss. This could be a significant amount of disk usage, so check it while uninstalling.</w:t>
-      </w:r>
-    </w:p>
-    <w:p>
-      <w:pPr>
-        <w:jc w:val="left"/>
-      </w:pPr>
-      <w:r>
-        <w:t xml:space="preserve">Note: The Microsoft Windows Performance Toolkit is *not* removed by </w:t>
-      </w:r>
-      <w:r>
-        <w:t>Clue</w:t>
-      </w:r>
-      <w:r>
-        <w:t xml:space="preserve"> uninstallation.</w:t>
-      </w:r>
-    </w:p>
-    <w:p>
-      <w:pPr>
-        <w:pStyle w:val="Heading2"/>
-        <w:jc w:val="left"/>
-      </w:pPr>
-      <w:bookmarkStart w:id="7" w:name="_Toc446658141"/>
-      <w:r>
-        <w:t>Silent uninstallation</w:t>
-      </w:r>
-      <w:bookmarkEnd w:id="7"/>
-    </w:p>
-    <w:p>
-      <w:pPr>
-        <w:jc w:val="left"/>
-      </w:pPr>
-      <w:r>
-        <w:t>This is the same as uninstallation, but there are no prompts. Run UninstallSilent.bat to uninstall silently.</w:t>
-      </w:r>
-    </w:p>
-    <w:p>
-      <w:pPr>
-        <w:pStyle w:val="Heading2"/>
-        <w:jc w:val="left"/>
-      </w:pPr>
-      <w:bookmarkStart w:id="8" w:name="_Toc446658142"/>
-      <w:r>
-        <w:t>Common Usage</w:t>
-      </w:r>
-      <w:bookmarkEnd w:id="8"/>
-    </w:p>
-    <w:p>
-      <w:pPr>
-        <w:jc w:val="left"/>
-      </w:pPr>
-      <w:r>
-        <w:t xml:space="preserve">The best use of </w:t>
-      </w:r>
-      <w:r>
-        <w:t>Clue</w:t>
-      </w:r>
-      <w:r>
-        <w:t xml:space="preserve"> is to collect ETW events using xperf.exe to create ETL trace files, to collect event log data, and to collect performance counter data</w:t>
-      </w:r>
-      <w:r>
-        <w:t xml:space="preserve"> when a performance condition occurs</w:t>
-      </w:r>
-      <w:r>
-        <w:t xml:space="preserve">. </w:t>
-      </w:r>
-    </w:p>
-    <w:p>
-      <w:pPr>
-        <w:pStyle w:val="Heading2"/>
-        <w:jc w:val="left"/>
-      </w:pPr>
-      <w:bookmarkStart w:id="9" w:name="_Toc446658143"/>
-      <w:r>
-        <w:t>Clue</w:t>
-      </w:r>
-      <w:r>
-        <w:t xml:space="preserve"> Tasks in Task Scheduler</w:t>
-      </w:r>
-      <w:bookmarkEnd w:id="9"/>
-    </w:p>
-    <w:p>
-      <w:pPr>
-        <w:jc w:val="left"/>
-      </w:pPr>
-      <w:r>
-        <w:t>Open Windows Task Manager (part of the operating system) and navigate to “</w:t>
-      </w:r>
-      <w:r>
-        <w:t>\</w:t>
-      </w:r>
-      <w:r>
-        <w:t>Microsoft\Windows\</w:t>
-      </w:r>
-      <w:r>
-        <w:t>Clue</w:t>
-      </w:r>
-      <w:r>
-        <w:t>” folder.</w:t>
+      <w:r>
+        <w:t xml:space="preserve"> to the email addresses you desire.</w:t>
+      </w:r>
+    </w:p>
+    <w:p>
+      <w:pPr>
+        <w:jc w:val="left"/>
+      </w:pPr>
+      <w:r>
+        <w:t>In less than a few minutes</w:t>
+      </w:r>
+      <w:r>
+        <w:t>, a dialog box should show that installation was successful.</w:t>
       </w:r>
     </w:p>
     <w:p>
@@ -2860,12 +2280,11 @@
         <w:rPr>
           <w:noProof/>
         </w:rPr>
-        <w:lastRenderedPageBreak/>
         <w:drawing>
-          <wp:inline distT="0" distB="0" distL="0" distR="0" wp14:anchorId="6412EFE4" wp14:editId="4589DD36">
-            <wp:extent cx="4010025" cy="3590925"/>
-            <wp:effectExtent l="0" t="0" r="9525" b="9525"/>
-            <wp:docPr id="16" name="Picture 16"/>
+          <wp:inline distT="0" distB="0" distL="0" distR="0" wp14:anchorId="195C894A" wp14:editId="53405B88">
+            <wp:extent cx="5943600" cy="3120390"/>
+            <wp:effectExtent l="0" t="0" r="0" b="3810"/>
+            <wp:docPr id="15" name="Picture 15"/>
             <wp:cNvGraphicFramePr>
               <a:graphicFrameLocks xmlns:a="http://schemas.openxmlformats.org/drawingml/2006/main" noChangeAspect="1"/>
             </wp:cNvGraphicFramePr>
@@ -2885,6 +2304,710 @@
                   <pic:spPr>
                     <a:xfrm>
                       <a:off x="0" y="0"/>
+                      <a:ext cx="5943600" cy="3120390"/>
+                    </a:xfrm>
+                    <a:prstGeom prst="rect">
+                      <a:avLst/>
+                    </a:prstGeom>
+                  </pic:spPr>
+                </pic:pic>
+              </a:graphicData>
+            </a:graphic>
+          </wp:inline>
+        </w:drawing>
+      </w:r>
+    </w:p>
+    <w:p>
+      <w:pPr>
+        <w:jc w:val="left"/>
+      </w:pPr>
+    </w:p>
+    <w:p>
+      <w:pPr>
+        <w:jc w:val="left"/>
+      </w:pPr>
+      <w:r>
+        <w:t>If Setup.bat fails to run</w:t>
+      </w:r>
+      <w:r>
+        <w:t xml:space="preserve"> from Windows Explorer</w:t>
+      </w:r>
+      <w:r>
+        <w:t xml:space="preserve">, then open an administrator command prompt </w:t>
+      </w:r>
+      <w:r>
+        <w:t>and run Setup.bat. Administrator rights is required in order to create performance counter data collectors and scheduled tasks.</w:t>
+      </w:r>
+    </w:p>
+    <w:p>
+      <w:pPr>
+        <w:jc w:val="left"/>
+      </w:pPr>
+      <w:r>
+        <w:t>If an error occurs, then</w:t>
+      </w:r>
+      <w:r>
+        <w:t xml:space="preserve"> look at Setup.log in the folder where Setup.bat was executed. If help is still needed, then</w:t>
+      </w:r>
+      <w:r>
+        <w:t xml:space="preserve"> report the error </w:t>
+      </w:r>
+      <w:r>
+        <w:t xml:space="preserve">to the GitHub.com project at </w:t>
+      </w:r>
+      <w:hyperlink r:id="rId20" w:history="1">
+        <w:r>
+          <w:rPr>
+            <w:rStyle w:val="Hyperlink"/>
+          </w:rPr>
+          <w:t>http://github.com/clinthuffman/Clue</w:t>
+        </w:r>
+      </w:hyperlink>
+      <w:r>
+        <w:t xml:space="preserve"> (preferred) or email</w:t>
+      </w:r>
+      <w:r>
+        <w:t xml:space="preserve"> me at </w:t>
+      </w:r>
+      <w:hyperlink r:id="rId21" w:history="1">
+        <w:r>
+          <w:rPr>
+            <w:rStyle w:val="Hyperlink"/>
+          </w:rPr>
+          <w:t>clinth@microsoft.com</w:t>
+        </w:r>
+      </w:hyperlink>
+      <w:r>
+        <w:t xml:space="preserve"> with a screenshot or detailed description of the exact error.</w:t>
+      </w:r>
+    </w:p>
+    <w:p>
+      <w:pPr>
+        <w:jc w:val="left"/>
+      </w:pPr>
+      <w:r>
+        <w:t xml:space="preserve">Once installation is complete, you may log off of the system. Data collection will be automatic. Periodically, </w:t>
+      </w:r>
+      <w:r>
+        <w:t>watch the Output folder and</w:t>
+      </w:r>
+      <w:r>
+        <w:t>/or</w:t>
+      </w:r>
+      <w:r>
+        <w:t xml:space="preserve"> Network Share folder for “incident” data.</w:t>
+      </w:r>
+    </w:p>
+    <w:p>
+      <w:pPr>
+        <w:pStyle w:val="Heading2"/>
+        <w:jc w:val="left"/>
+      </w:pPr>
+    </w:p>
+    <w:p>
+      <w:pPr>
+        <w:pStyle w:val="Heading2"/>
+        <w:jc w:val="left"/>
+      </w:pPr>
+      <w:bookmarkStart w:id="5" w:name="_Toc453588595"/>
+      <w:r>
+        <w:t>Silent installation</w:t>
+      </w:r>
+      <w:bookmarkEnd w:id="5"/>
+    </w:p>
+    <w:p>
+      <w:pPr>
+        <w:jc w:val="left"/>
+      </w:pPr>
+      <w:r>
+        <w:t>A “silent” installation will not prompt for anything. If installation fails</w:t>
+      </w:r>
+      <w:r>
+        <w:t xml:space="preserve"> such as not filling out config.xml, then see setup.log at </w:t>
+      </w:r>
+      <w:r>
+        <w:rPr>
+          <w:b/>
+        </w:rPr>
+        <w:t>%temp%\ClueSetup</w:t>
+      </w:r>
+      <w:r>
+        <w:t xml:space="preserve"> or the CLUE installation folder (</w:t>
+      </w:r>
+      <w:r>
+        <w:rPr>
+          <w:b/>
+        </w:rPr>
+        <w:t>%programdata%\Clue</w:t>
+      </w:r>
+      <w:r>
+        <w:t xml:space="preserve"> by default)</w:t>
+      </w:r>
+      <w:r>
+        <w:t>.</w:t>
+      </w:r>
+    </w:p>
+    <w:p>
+      <w:pPr>
+        <w:jc w:val="left"/>
+      </w:pPr>
+      <w:r>
+        <w:t xml:space="preserve">The silent option assumes that installation questions (attributes in the first node) have been answered in </w:t>
+      </w:r>
+      <w:r>
+        <w:t>Clue</w:t>
+      </w:r>
+      <w:r>
+        <w:t>.xml in the installation folder such as, but not limited to:</w:t>
+      </w:r>
+    </w:p>
+    <w:p>
+      <w:pPr>
+        <w:pStyle w:val="ListParagraph"/>
+        <w:numPr>
+          <w:ilvl w:val="0"/>
+          <w:numId w:val="4"/>
+        </w:numPr>
+        <w:jc w:val="left"/>
+      </w:pPr>
+      <w:r>
+        <w:t>InstallationDirectory</w:t>
+      </w:r>
+    </w:p>
+    <w:p>
+      <w:pPr>
+        <w:pStyle w:val="ListParagraph"/>
+        <w:numPr>
+          <w:ilvl w:val="0"/>
+          <w:numId w:val="4"/>
+        </w:numPr>
+        <w:jc w:val="left"/>
+      </w:pPr>
+      <w:r>
+        <w:t>OutputDirectory</w:t>
+      </w:r>
+    </w:p>
+    <w:p>
+      <w:pPr>
+        <w:pStyle w:val="ListParagraph"/>
+        <w:numPr>
+          <w:ilvl w:val="0"/>
+          <w:numId w:val="4"/>
+        </w:numPr>
+        <w:jc w:val="left"/>
+      </w:pPr>
+      <w:r>
+        <w:lastRenderedPageBreak/>
+        <w:t>UploadNetworkShare</w:t>
+      </w:r>
+    </w:p>
+    <w:p>
+      <w:pPr>
+        <w:pStyle w:val="ListParagraph"/>
+        <w:numPr>
+          <w:ilvl w:val="0"/>
+          <w:numId w:val="4"/>
+        </w:numPr>
+        <w:jc w:val="left"/>
+      </w:pPr>
+      <w:r>
+        <w:t>EmailReportTo</w:t>
+      </w:r>
+    </w:p>
+    <w:p>
+      <w:pPr>
+        <w:jc w:val="left"/>
+      </w:pPr>
+      <w:r>
+        <w:t>The following is the first line of config.xml:</w:t>
+      </w:r>
+    </w:p>
+    <w:p>
+      <w:pPr>
+        <w:jc w:val="left"/>
+        <w:rPr>
+          <w:rFonts w:ascii="Consolas" w:hAnsi="Consolas" w:cs="Consolas"/>
+          <w:color w:val="0000FF"/>
+          <w:sz w:val="19"/>
+          <w:szCs w:val="19"/>
+        </w:rPr>
+      </w:pPr>
+      <w:r>
+        <w:rPr>
+          <w:rFonts w:ascii="Consolas" w:hAnsi="Consolas" w:cs="Consolas"/>
+          <w:color w:val="0000FF"/>
+          <w:sz w:val="19"/>
+          <w:szCs w:val="19"/>
+          <w:highlight w:val="white"/>
+        </w:rPr>
+        <w:t>&lt;</w:t>
+      </w:r>
+      <w:r>
+        <w:rPr>
+          <w:rFonts w:ascii="Consolas" w:hAnsi="Consolas" w:cs="Consolas"/>
+          <w:color w:val="A31515"/>
+          <w:sz w:val="19"/>
+          <w:szCs w:val="19"/>
+          <w:highlight w:val="white"/>
+        </w:rPr>
+        <w:t>Configuration</w:t>
+      </w:r>
+      <w:r>
+        <w:rPr>
+          <w:rFonts w:ascii="Consolas" w:hAnsi="Consolas" w:cs="Consolas"/>
+          <w:color w:val="0000FF"/>
+          <w:sz w:val="19"/>
+          <w:szCs w:val="19"/>
+          <w:highlight w:val="white"/>
+        </w:rPr>
+        <w:t xml:space="preserve"> </w:t>
+      </w:r>
+      <w:r>
+        <w:rPr>
+          <w:rFonts w:ascii="Consolas" w:hAnsi="Consolas" w:cs="Consolas"/>
+          <w:color w:val="FF0000"/>
+          <w:sz w:val="19"/>
+          <w:szCs w:val="19"/>
+          <w:highlight w:val="white"/>
+        </w:rPr>
+        <w:t>InstallationDirectory</w:t>
+      </w:r>
+      <w:r>
+        <w:rPr>
+          <w:rFonts w:ascii="Consolas" w:hAnsi="Consolas" w:cs="Consolas"/>
+          <w:color w:val="0000FF"/>
+          <w:sz w:val="19"/>
+          <w:szCs w:val="19"/>
+          <w:highlight w:val="white"/>
+        </w:rPr>
+        <w:t>=</w:t>
+      </w:r>
+      <w:r>
+        <w:rPr>
+          <w:rFonts w:ascii="Consolas" w:hAnsi="Consolas" w:cs="Consolas"/>
+          <w:color w:val="000000"/>
+          <w:sz w:val="19"/>
+          <w:szCs w:val="19"/>
+          <w:highlight w:val="white"/>
+        </w:rPr>
+        <w:t>"</w:t>
+      </w:r>
+      <w:r>
+        <w:rPr>
+          <w:rFonts w:ascii="Consolas" w:hAnsi="Consolas" w:cs="Consolas"/>
+          <w:color w:val="0000FF"/>
+          <w:sz w:val="19"/>
+          <w:szCs w:val="19"/>
+          <w:highlight w:val="white"/>
+        </w:rPr>
+        <w:t>%ProgramData%\Clue</w:t>
+      </w:r>
+      <w:r>
+        <w:rPr>
+          <w:rFonts w:ascii="Consolas" w:hAnsi="Consolas" w:cs="Consolas"/>
+          <w:color w:val="000000"/>
+          <w:sz w:val="19"/>
+          <w:szCs w:val="19"/>
+          <w:highlight w:val="white"/>
+        </w:rPr>
+        <w:t>"</w:t>
+      </w:r>
+      <w:r>
+        <w:rPr>
+          <w:rFonts w:ascii="Consolas" w:hAnsi="Consolas" w:cs="Consolas"/>
+          <w:color w:val="0000FF"/>
+          <w:sz w:val="19"/>
+          <w:szCs w:val="19"/>
+          <w:highlight w:val="white"/>
+        </w:rPr>
+        <w:t xml:space="preserve"> </w:t>
+      </w:r>
+      <w:r>
+        <w:rPr>
+          <w:rFonts w:ascii="Consolas" w:hAnsi="Consolas" w:cs="Consolas"/>
+          <w:color w:val="FF0000"/>
+          <w:sz w:val="19"/>
+          <w:szCs w:val="19"/>
+          <w:highlight w:val="white"/>
+        </w:rPr>
+        <w:t>OutputDirectory</w:t>
+      </w:r>
+      <w:r>
+        <w:rPr>
+          <w:rFonts w:ascii="Consolas" w:hAnsi="Consolas" w:cs="Consolas"/>
+          <w:color w:val="0000FF"/>
+          <w:sz w:val="19"/>
+          <w:szCs w:val="19"/>
+          <w:highlight w:val="white"/>
+        </w:rPr>
+        <w:t>=</w:t>
+      </w:r>
+      <w:r>
+        <w:rPr>
+          <w:rFonts w:ascii="Consolas" w:hAnsi="Consolas" w:cs="Consolas"/>
+          <w:color w:val="000000"/>
+          <w:sz w:val="19"/>
+          <w:szCs w:val="19"/>
+          <w:highlight w:val="white"/>
+        </w:rPr>
+        <w:t>""</w:t>
+      </w:r>
+      <w:r>
+        <w:rPr>
+          <w:rFonts w:ascii="Consolas" w:hAnsi="Consolas" w:cs="Consolas"/>
+          <w:color w:val="0000FF"/>
+          <w:sz w:val="19"/>
+          <w:szCs w:val="19"/>
+          <w:highlight w:val="white"/>
+        </w:rPr>
+        <w:t xml:space="preserve"> </w:t>
+      </w:r>
+      <w:r>
+        <w:rPr>
+          <w:rFonts w:ascii="Consolas" w:hAnsi="Consolas" w:cs="Consolas"/>
+          <w:color w:val="FF0000"/>
+          <w:sz w:val="19"/>
+          <w:szCs w:val="19"/>
+          <w:highlight w:val="white"/>
+        </w:rPr>
+        <w:t>UploadNetworkShare</w:t>
+      </w:r>
+      <w:r>
+        <w:rPr>
+          <w:rFonts w:ascii="Consolas" w:hAnsi="Consolas" w:cs="Consolas"/>
+          <w:color w:val="0000FF"/>
+          <w:sz w:val="19"/>
+          <w:szCs w:val="19"/>
+          <w:highlight w:val="white"/>
+        </w:rPr>
+        <w:t>=</w:t>
+      </w:r>
+      <w:r>
+        <w:rPr>
+          <w:rFonts w:ascii="Consolas" w:hAnsi="Consolas" w:cs="Consolas"/>
+          <w:color w:val="000000"/>
+          <w:sz w:val="19"/>
+          <w:szCs w:val="19"/>
+          <w:highlight w:val="white"/>
+        </w:rPr>
+        <w:t>""</w:t>
+      </w:r>
+      <w:r>
+        <w:rPr>
+          <w:rFonts w:ascii="Consolas" w:hAnsi="Consolas" w:cs="Consolas"/>
+          <w:color w:val="0000FF"/>
+          <w:sz w:val="19"/>
+          <w:szCs w:val="19"/>
+          <w:highlight w:val="white"/>
+        </w:rPr>
+        <w:t xml:space="preserve"> </w:t>
+      </w:r>
+      <w:r>
+        <w:rPr>
+          <w:rFonts w:ascii="Consolas" w:hAnsi="Consolas" w:cs="Consolas"/>
+          <w:color w:val="FF0000"/>
+          <w:sz w:val="19"/>
+          <w:szCs w:val="19"/>
+          <w:highlight w:val="white"/>
+        </w:rPr>
+        <w:t>EmailReportTo</w:t>
+      </w:r>
+      <w:r>
+        <w:rPr>
+          <w:rFonts w:ascii="Consolas" w:hAnsi="Consolas" w:cs="Consolas"/>
+          <w:color w:val="0000FF"/>
+          <w:sz w:val="19"/>
+          <w:szCs w:val="19"/>
+          <w:highlight w:val="white"/>
+        </w:rPr>
+        <w:t>=</w:t>
+      </w:r>
+      <w:r>
+        <w:rPr>
+          <w:rFonts w:ascii="Consolas" w:hAnsi="Consolas" w:cs="Consolas"/>
+          <w:color w:val="000000"/>
+          <w:sz w:val="19"/>
+          <w:szCs w:val="19"/>
+          <w:highlight w:val="white"/>
+        </w:rPr>
+        <w:t>""</w:t>
+      </w:r>
+      <w:r>
+        <w:rPr>
+          <w:rFonts w:ascii="Consolas" w:hAnsi="Consolas" w:cs="Consolas"/>
+          <w:color w:val="0000FF"/>
+          <w:sz w:val="19"/>
+          <w:szCs w:val="19"/>
+          <w:highlight w:val="white"/>
+        </w:rPr>
+        <w:t xml:space="preserve"> </w:t>
+      </w:r>
+      <w:r>
+        <w:rPr>
+          <w:rFonts w:ascii="Consolas" w:hAnsi="Consolas" w:cs="Consolas"/>
+          <w:color w:val="FF0000"/>
+          <w:sz w:val="19"/>
+          <w:szCs w:val="19"/>
+          <w:highlight w:val="white"/>
+        </w:rPr>
+        <w:t>WptFolderPath</w:t>
+      </w:r>
+      <w:r>
+        <w:rPr>
+          <w:rFonts w:ascii="Consolas" w:hAnsi="Consolas" w:cs="Consolas"/>
+          <w:color w:val="0000FF"/>
+          <w:sz w:val="19"/>
+          <w:szCs w:val="19"/>
+          <w:highlight w:val="white"/>
+        </w:rPr>
+        <w:t>=</w:t>
+      </w:r>
+      <w:r>
+        <w:rPr>
+          <w:rFonts w:ascii="Consolas" w:hAnsi="Consolas" w:cs="Consolas"/>
+          <w:color w:val="000000"/>
+          <w:sz w:val="19"/>
+          <w:szCs w:val="19"/>
+          <w:highlight w:val="white"/>
+        </w:rPr>
+        <w:t>""</w:t>
+      </w:r>
+      <w:r>
+        <w:rPr>
+          <w:rFonts w:ascii="Consolas" w:hAnsi="Consolas" w:cs="Consolas"/>
+          <w:color w:val="0000FF"/>
+          <w:sz w:val="19"/>
+          <w:szCs w:val="19"/>
+          <w:highlight w:val="white"/>
+        </w:rPr>
+        <w:t xml:space="preserve"> </w:t>
+      </w:r>
+      <w:r>
+        <w:rPr>
+          <w:rFonts w:ascii="Consolas" w:hAnsi="Consolas" w:cs="Consolas"/>
+          <w:color w:val="FF0000"/>
+          <w:sz w:val="19"/>
+          <w:szCs w:val="19"/>
+          <w:highlight w:val="white"/>
+        </w:rPr>
+        <w:t>Role</w:t>
+      </w:r>
+      <w:r>
+        <w:rPr>
+          <w:rFonts w:ascii="Consolas" w:hAnsi="Consolas" w:cs="Consolas"/>
+          <w:color w:val="0000FF"/>
+          <w:sz w:val="19"/>
+          <w:szCs w:val="19"/>
+          <w:highlight w:val="white"/>
+        </w:rPr>
+        <w:t>=</w:t>
+      </w:r>
+      <w:r>
+        <w:rPr>
+          <w:rFonts w:ascii="Consolas" w:hAnsi="Consolas" w:cs="Consolas"/>
+          <w:color w:val="000000"/>
+          <w:sz w:val="19"/>
+          <w:szCs w:val="19"/>
+          <w:highlight w:val="white"/>
+        </w:rPr>
+        <w:t>""</w:t>
+      </w:r>
+      <w:r>
+        <w:rPr>
+          <w:rFonts w:ascii="Consolas" w:hAnsi="Consolas" w:cs="Consolas"/>
+          <w:color w:val="0000FF"/>
+          <w:sz w:val="19"/>
+          <w:szCs w:val="19"/>
+          <w:highlight w:val="white"/>
+        </w:rPr>
+        <w:t>&gt;</w:t>
+      </w:r>
+    </w:p>
+    <w:p>
+      <w:pPr>
+        <w:jc w:val="left"/>
+      </w:pPr>
+      <w:r>
+        <w:t xml:space="preserve">To install </w:t>
+      </w:r>
+      <w:r>
+        <w:t>Clue</w:t>
+      </w:r>
+      <w:r>
+        <w:t xml:space="preserve"> silently, fill in the attribute fields in </w:t>
+      </w:r>
+      <w:r>
+        <w:t>Clue</w:t>
+      </w:r>
+      <w:r>
+        <w:t>.xml and then run SetupSilen</w:t>
+      </w:r>
+      <w:r>
+        <w:t>t.bat with administrator rights</w:t>
+      </w:r>
+      <w:r>
+        <w:t>. Check setup.log for success or failure.</w:t>
+      </w:r>
+    </w:p>
+    <w:p>
+      <w:pPr>
+        <w:jc w:val="left"/>
+      </w:pPr>
+    </w:p>
+    <w:p>
+      <w:pPr>
+        <w:pStyle w:val="Heading2"/>
+        <w:jc w:val="left"/>
+      </w:pPr>
+      <w:bookmarkStart w:id="6" w:name="_Toc453588596"/>
+      <w:r>
+        <w:t>Uninstallation (administrator rights required)</w:t>
+      </w:r>
+      <w:bookmarkEnd w:id="6"/>
+    </w:p>
+    <w:p>
+      <w:pPr>
+        <w:jc w:val="left"/>
+      </w:pPr>
+      <w:r>
+        <w:t xml:space="preserve">To remove or uninstall </w:t>
+      </w:r>
+      <w:r>
+        <w:t>Clue</w:t>
+      </w:r>
+      <w:r>
+        <w:t xml:space="preserve">, run Uninstall.bat with administrator rights from the original zip file or from the </w:t>
+      </w:r>
+      <w:r>
+        <w:t>Clue</w:t>
+      </w:r>
+      <w:r>
+        <w:t xml:space="preserve"> installation folder. This action removes the Perfor</w:t>
+      </w:r>
+      <w:r>
+        <w:t>mance Monitor data collectors, s</w:t>
+      </w:r>
+      <w:r>
+        <w:t xml:space="preserve">cheduled </w:t>
+      </w:r>
+      <w:r>
+        <w:t>t</w:t>
+      </w:r>
+      <w:r>
+        <w:t xml:space="preserve">asks, and installation folder. </w:t>
+      </w:r>
+    </w:p>
+    <w:p>
+      <w:pPr>
+        <w:jc w:val="left"/>
+      </w:pPr>
+      <w:r>
+        <w:t>Note: Data in the Output folder will remain untouched to prevent data loss. This could be a significant amount of disk usage, so check it while uninstalling.</w:t>
+      </w:r>
+    </w:p>
+    <w:p>
+      <w:pPr>
+        <w:jc w:val="left"/>
+      </w:pPr>
+      <w:r>
+        <w:t xml:space="preserve">Note: The Microsoft Windows Performance Toolkit is *not* removed by </w:t>
+      </w:r>
+      <w:r>
+        <w:t>Clue</w:t>
+      </w:r>
+      <w:r>
+        <w:t xml:space="preserve"> uninstallation.</w:t>
+      </w:r>
+    </w:p>
+    <w:p>
+      <w:pPr>
+        <w:pStyle w:val="Heading2"/>
+        <w:jc w:val="left"/>
+      </w:pPr>
+      <w:bookmarkStart w:id="7" w:name="_Toc453588597"/>
+      <w:r>
+        <w:t>Silent uninstallation</w:t>
+      </w:r>
+      <w:bookmarkEnd w:id="7"/>
+    </w:p>
+    <w:p>
+      <w:pPr>
+        <w:jc w:val="left"/>
+      </w:pPr>
+      <w:r>
+        <w:t>This is the same as uninstallation, but there are no prompts. Run UninstallSilent.bat to uninstall silently.</w:t>
+      </w:r>
+      <w:r>
+        <w:t xml:space="preserve"> </w:t>
+      </w:r>
+    </w:p>
+    <w:p>
+      <w:pPr>
+        <w:pStyle w:val="Heading2"/>
+        <w:jc w:val="left"/>
+      </w:pPr>
+      <w:bookmarkStart w:id="8" w:name="_Toc453588598"/>
+      <w:r>
+        <w:t>Clue</w:t>
+      </w:r>
+      <w:r>
+        <w:t xml:space="preserve"> Tasks in Task Scheduler</w:t>
+      </w:r>
+      <w:bookmarkEnd w:id="8"/>
+    </w:p>
+    <w:p>
+      <w:pPr>
+        <w:jc w:val="left"/>
+      </w:pPr>
+      <w:r>
+        <w:t>Open Windows Task Manager (part of the operating system) and navigate to “</w:t>
+      </w:r>
+      <w:r>
+        <w:t>\</w:t>
+      </w:r>
+      <w:r>
+        <w:t>Microsoft\Windows\</w:t>
+      </w:r>
+      <w:r>
+        <w:t>Clue</w:t>
+      </w:r>
+      <w:r>
+        <w:t>” folder.</w:t>
+      </w:r>
+    </w:p>
+    <w:p>
+      <w:pPr>
+        <w:jc w:val="left"/>
+      </w:pPr>
+      <w:r>
+        <w:rPr>
+          <w:noProof/>
+        </w:rPr>
+        <w:lastRenderedPageBreak/>
+        <w:drawing>
+          <wp:inline distT="0" distB="0" distL="0" distR="0" wp14:anchorId="6412EFE4" wp14:editId="4589DD36">
+            <wp:extent cx="4010025" cy="3590925"/>
+            <wp:effectExtent l="0" t="0" r="9525" b="9525"/>
+            <wp:docPr id="16" name="Picture 16"/>
+            <wp:cNvGraphicFramePr>
+              <a:graphicFrameLocks xmlns:a="http://schemas.openxmlformats.org/drawingml/2006/main" noChangeAspect="1"/>
+            </wp:cNvGraphicFramePr>
+            <a:graphic xmlns:a="http://schemas.openxmlformats.org/drawingml/2006/main">
+              <a:graphicData uri="http://schemas.openxmlformats.org/drawingml/2006/picture">
+                <pic:pic xmlns:pic="http://schemas.openxmlformats.org/drawingml/2006/picture">
+                  <pic:nvPicPr>
+                    <pic:cNvPr id="1" name=""/>
+                    <pic:cNvPicPr/>
+                  </pic:nvPicPr>
+                  <pic:blipFill>
+                    <a:blip r:embed="rId22"/>
+                    <a:stretch>
+                      <a:fillRect/>
+                    </a:stretch>
+                  </pic:blipFill>
+                  <pic:spPr>
+                    <a:xfrm>
+                      <a:off x="0" y="0"/>
                       <a:ext cx="4010025" cy="3590925"/>
                     </a:xfrm>
                     <a:prstGeom prst="rect">
@@ -2927,7 +3050,7 @@
                     <pic:cNvPicPr/>
                   </pic:nvPicPr>
                   <pic:blipFill>
-                    <a:blip r:embed="rId20"/>
+                    <a:blip r:embed="rId23"/>
                     <a:stretch>
                       <a:fillRect/>
                     </a:stretch>
@@ -3081,14 +3204,14 @@
         <w:pStyle w:val="Heading2"/>
         <w:jc w:val="left"/>
       </w:pPr>
-      <w:bookmarkStart w:id="10" w:name="_Toc446658144"/>
+      <w:bookmarkStart w:id="9" w:name="_Toc453588599"/>
       <w:r>
         <w:t>Clue</w:t>
       </w:r>
       <w:r>
         <w:t xml:space="preserve"> Performance Monitor Data Collectors</w:t>
       </w:r>
-      <w:bookmarkEnd w:id="10"/>
+      <w:bookmarkEnd w:id="9"/>
     </w:p>
     <w:p>
       <w:pPr>
@@ -3128,7 +3251,7 @@
                     <pic:cNvPicPr/>
                   </pic:nvPicPr>
                   <pic:blipFill>
-                    <a:blip r:embed="rId21"/>
+                    <a:blip r:embed="rId24"/>
                     <a:stretch>
                       <a:fillRect/>
                     </a:stretch>
@@ -3283,7 +3406,7 @@
       <w:r>
         <w:t xml:space="preserve"> is a performance counter data collector set with the performance counters detected on the local system and optimized for analysis with the </w:t>
       </w:r>
-      <w:hyperlink r:id="rId22" w:history="1">
+      <w:hyperlink r:id="rId25" w:history="1">
         <w:r>
           <w:rPr>
             <w:rStyle w:val="Hyperlink"/>
@@ -3305,13 +3428,125 @@
         <w:pStyle w:val="Heading2"/>
         <w:jc w:val="left"/>
       </w:pPr>
-      <w:bookmarkStart w:id="11" w:name="_Toc446658145"/>
+      <w:bookmarkStart w:id="10" w:name="_Toc453588600"/>
       <w:r>
         <w:t>Config</w:t>
       </w:r>
       <w:r>
         <w:t xml:space="preserve"> XML file</w:t>
       </w:r>
+      <w:bookmarkEnd w:id="10"/>
+    </w:p>
+    <w:p>
+      <w:pPr>
+        <w:jc w:val="left"/>
+      </w:pPr>
+      <w:r>
+        <w:t xml:space="preserve">The </w:t>
+      </w:r>
+      <w:r>
+        <w:t>config</w:t>
+      </w:r>
+      <w:r>
+        <w:t>.xml file is the heart of the tool in which the rest of the scripts and tasks follow.</w:t>
+      </w:r>
+    </w:p>
+    <w:p>
+      <w:pPr>
+        <w:jc w:val="left"/>
+      </w:pPr>
+      <w:r>
+        <w:rPr>
+          <w:b/>
+        </w:rPr>
+        <w:t>DataCollecollectorSet node:</w:t>
+      </w:r>
+      <w:r>
+        <w:t xml:space="preserve"> This is a logical grouping of DataCollector nodes and Action nodes. The Name field is not used at this time, but will be implemented when a user interface is created. Enabled supports “True” or “False” and is ignored when set to False.</w:t>
+      </w:r>
+    </w:p>
+    <w:p>
+      <w:pPr>
+        <w:jc w:val="left"/>
+      </w:pPr>
+      <w:r>
+        <w:rPr>
+          <w:b/>
+        </w:rPr>
+        <w:t>DataCollector node:</w:t>
+      </w:r>
+      <w:r>
+        <w:t xml:space="preserve"> These are the data collectors that “tr</w:t>
+      </w:r>
+      <w:r>
+        <w:t>igger” one of the Action nodes.</w:t>
+      </w:r>
+    </w:p>
+    <w:p>
+      <w:pPr>
+        <w:jc w:val="left"/>
+      </w:pPr>
+      <w:r>
+        <w:t>Type CounterAlert creates a Performance Monitor Data Collector alert. When the alert is triggered in Performance Monitor, the PerfCollector.ps1 script collects more samples of the counter and determines if the one or more of the counters are exceeding thresholds.</w:t>
+      </w:r>
+    </w:p>
+    <w:p>
+      <w:pPr>
+        <w:jc w:val="left"/>
+      </w:pPr>
+      <w:r>
+        <w:rPr>
+          <w:b/>
+        </w:rPr>
+        <w:t>Action nodes:</w:t>
+      </w:r>
+      <w:r>
+        <w:t xml:space="preserve"> Actions nodes with a Name of “OnStart” run as soon as </w:t>
+      </w:r>
+      <w:r>
+        <w:t>Clue</w:t>
+      </w:r>
+      <w:r>
+        <w:t xml:space="preserve"> is installed and when Windows is started. Nodes with the name “OnTrigger” execute whenever one of more of the DataCollector nodes exceeds or matches a threshold. Node with the name “OnEnd” execute when the PerfOnEnd.ps1 script is executed which is recommended to run before uninstalling </w:t>
+      </w:r>
+      <w:r>
+        <w:t>Clue</w:t>
+      </w:r>
+      <w:r>
+        <w:t>.</w:t>
+      </w:r>
+    </w:p>
+    <w:p>
+      <w:pPr>
+        <w:jc w:val="left"/>
+      </w:pPr>
+      <w:r>
+        <w:t>If you only want an action to occur x amount of times, then x can be specified in the RunLimit attribute of the Action node. Once the Ran attribute (increments when ran) reaches the RunLimit, th</w:t>
+      </w:r>
+      <w:r>
+        <w:t xml:space="preserve">e action will no longer execute unless Ran is set to 0 </w:t>
+      </w:r>
+      <w:r>
+        <w:t>manual</w:t>
+      </w:r>
+      <w:r>
+        <w:t xml:space="preserve"> or RunLimit is increased.</w:t>
+      </w:r>
+    </w:p>
+    <w:p>
+      <w:pPr>
+        <w:jc w:val="left"/>
+      </w:pPr>
+    </w:p>
+    <w:p>
+      <w:pPr>
+        <w:pStyle w:val="Heading2"/>
+        <w:jc w:val="left"/>
+      </w:pPr>
+      <w:bookmarkStart w:id="11" w:name="_Toc453588601"/>
+      <w:r>
+        <w:t>PalCollector</w:t>
+      </w:r>
       <w:bookmarkEnd w:id="11"/>
     </w:p>
     <w:p>
@@ -3319,141 +3554,29 @@
         <w:jc w:val="left"/>
       </w:pPr>
       <w:r>
-        <w:t xml:space="preserve">The </w:t>
-      </w:r>
-      <w:r>
-        <w:t>config</w:t>
-      </w:r>
-      <w:r>
-        <w:t>.xml file is the heart of the tool in which the rest of the scripts and tasks follow.</w:t>
-      </w:r>
-    </w:p>
-    <w:p>
-      <w:pPr>
-        <w:jc w:val="left"/>
-      </w:pPr>
-      <w:r>
-        <w:rPr>
-          <w:b/>
-        </w:rPr>
-        <w:t>DataCollecollectorSet node:</w:t>
-      </w:r>
-      <w:r>
-        <w:t xml:space="preserve"> This is a logical grouping of DataCollector nodes and Action nodes. The Name field is not used at this time, but will be implemented when a user interface is created. Enabled supports “True” or “False” and is ignored when set to False.</w:t>
-      </w:r>
-    </w:p>
-    <w:p>
-      <w:pPr>
-        <w:jc w:val="left"/>
-      </w:pPr>
-      <w:r>
-        <w:rPr>
-          <w:b/>
-        </w:rPr>
-        <w:t>DataCollector node:</w:t>
-      </w:r>
-      <w:r>
-        <w:t xml:space="preserve"> These are the data collectors that “tr</w:t>
-      </w:r>
-      <w:r>
-        <w:t>igger” one of the Action nodes.</w:t>
-      </w:r>
-    </w:p>
-    <w:p>
-      <w:pPr>
-        <w:jc w:val="left"/>
-      </w:pPr>
-      <w:r>
-        <w:t>Type CounterAlert creates a Performance Monitor Data Collector alert. When the alert is triggered in Performance Monitor, the PerfCollector.ps1 script collects more samples of the counter and determines if the one or more of the counters are exceeding thresholds.</w:t>
-      </w:r>
-    </w:p>
-    <w:p>
-      <w:pPr>
-        <w:jc w:val="left"/>
-      </w:pPr>
-      <w:r>
-        <w:rPr>
-          <w:b/>
-        </w:rPr>
-        <w:t>Action nodes:</w:t>
-      </w:r>
-      <w:r>
-        <w:t xml:space="preserve"> Actions nodes with a Name of “OnStart” run as soon as </w:t>
+        <w:t xml:space="preserve">The Performance Analysis of Logs (PAL) tool is a popular open source project that is </w:t>
+      </w:r>
+      <w:r>
+        <w:t xml:space="preserve">analyzes performance counter logs. </w:t>
       </w:r>
       <w:r>
         <w:t>Clue</w:t>
       </w:r>
       <w:r>
-        <w:t xml:space="preserve"> is installed and when Windows is started. Nodes with the name “OnTrigger” execute whenever one of more of the DataCollector nodes exceeds or matches a threshold. Node with the name “OnEnd” execute when the PerfOnEnd.ps1 script is executed which is recommended to run before uninstalling </w:t>
+        <w:t xml:space="preserve"> uses the threshold files of the PAL tool to create a Performance Monitor data collector that optimizes the analysis of the PAL tool by collection every performance counter that could be analyzed in the PAL tool. </w:t>
+      </w:r>
+    </w:p>
+    <w:p>
+      <w:pPr>
+        <w:jc w:val="left"/>
+      </w:pPr>
+      <w:r>
+        <w:t xml:space="preserve">During installation of </w:t>
       </w:r>
       <w:r>
         <w:t>Clue</w:t>
       </w:r>
       <w:r>
-        <w:t>.</w:t>
-      </w:r>
-    </w:p>
-    <w:p>
-      <w:pPr>
-        <w:jc w:val="left"/>
-      </w:pPr>
-      <w:r>
-        <w:t>If you only want an action to occur x amount of times, then x can be specified in the RunLimit attribute of the Action node. Once the Ran attribute (increments when ran) reaches the RunLimit, th</w:t>
-      </w:r>
-      <w:r>
-        <w:t xml:space="preserve">e action will no longer execute unless Ran is set to 0 </w:t>
-      </w:r>
-      <w:r>
-        <w:t>manual</w:t>
-      </w:r>
-      <w:r>
-        <w:t xml:space="preserve"> or RunLimit is increased.</w:t>
-      </w:r>
-    </w:p>
-    <w:p>
-      <w:pPr>
-        <w:jc w:val="left"/>
-      </w:pPr>
-    </w:p>
-    <w:p>
-      <w:pPr>
-        <w:pStyle w:val="Heading2"/>
-        <w:jc w:val="left"/>
-      </w:pPr>
-      <w:bookmarkStart w:id="12" w:name="_Toc446658146"/>
-      <w:r>
-        <w:t>PalCollector</w:t>
-      </w:r>
-      <w:bookmarkEnd w:id="12"/>
-    </w:p>
-    <w:p>
-      <w:pPr>
-        <w:jc w:val="left"/>
-      </w:pPr>
-      <w:r>
-        <w:t xml:space="preserve">The Performance Analysis of Logs (PAL) tool is a popular open source project that is </w:t>
-      </w:r>
-      <w:r>
-        <w:t xml:space="preserve">analyzes performance counter logs. </w:t>
-      </w:r>
-      <w:r>
-        <w:t>Clue</w:t>
-      </w:r>
-      <w:r>
-        <w:t xml:space="preserve"> uses the threshold files of the PAL tool to create a Performance Monitor data collector that optimizes the analysis of the PAL tool by collection every performance counter that could be analyzed in the PAL tool. </w:t>
-      </w:r>
-    </w:p>
-    <w:p>
-      <w:pPr>
-        <w:jc w:val="left"/>
-      </w:pPr>
-      <w:r>
-        <w:t xml:space="preserve">During installation of </w:t>
-      </w:r>
-      <w:r>
-        <w:t>Clue</w:t>
-      </w:r>
-      <w:r>
         <w:t>, the PalCollector.ps1 script executes and creates a performance counter data collector as a binary circular log file – meaning this data collector can run indefinitely and not cause the system to run out of disk space because it is hard coded to a specific size.</w:t>
       </w:r>
     </w:p>
@@ -3464,7 +3587,7 @@
       <w:r>
         <w:t xml:space="preserve">For more information, see the PAL tool at </w:t>
       </w:r>
-      <w:hyperlink r:id="rId23" w:history="1">
+      <w:hyperlink r:id="rId26" w:history="1">
         <w:r>
           <w:rPr>
             <w:rStyle w:val="Hyperlink"/>
@@ -3486,52 +3609,200 @@
         <w:pStyle w:val="Heading2"/>
         <w:jc w:val="left"/>
       </w:pPr>
-      <w:bookmarkStart w:id="13" w:name="_Toc446658147"/>
+      <w:bookmarkStart w:id="12" w:name="_Toc453588602"/>
       <w:r>
         <w:lastRenderedPageBreak/>
         <w:t>User initiated data collection</w:t>
       </w:r>
+      <w:bookmarkEnd w:id="12"/>
+    </w:p>
+    <w:p>
+      <w:pPr>
+        <w:jc w:val="left"/>
+      </w:pPr>
+      <w:r>
+        <w:t>Clue</w:t>
+      </w:r>
+      <w:r>
+        <w:t xml:space="preserve"> has automated data collectors, but there may be a “hang” situation that needs to be captured. Any user such as non-administrator users can initiate general data collection. Simply open %public%\Documents\</w:t>
+      </w:r>
+      <w:r>
+        <w:t>Clue</w:t>
+      </w:r>
+      <w:r>
+        <w:t>UserInitiated.txt, write a description of the problem and/or symptoms, and then save the changes.</w:t>
+      </w:r>
+    </w:p>
+    <w:p>
+      <w:pPr>
+        <w:jc w:val="left"/>
+      </w:pPr>
+      <w:r>
+        <w:t>Once the change is saved, data collection should be immediate. Check the output folder for an incident folder with “UserInitiated” in the folder name.</w:t>
+      </w:r>
+    </w:p>
+    <w:p>
+      <w:pPr>
+        <w:pStyle w:val="Heading2"/>
+        <w:jc w:val="left"/>
+      </w:pPr>
+    </w:p>
+    <w:p>
+      <w:pPr>
+        <w:pStyle w:val="Heading2"/>
+        <w:jc w:val="left"/>
+      </w:pPr>
+      <w:bookmarkStart w:id="13" w:name="_Toc453588603"/>
+      <w:r>
+        <w:t>Frequently Asked Questions</w:t>
+      </w:r>
       <w:bookmarkEnd w:id="13"/>
     </w:p>
     <w:p>
       <w:pPr>
         <w:jc w:val="left"/>
       </w:pPr>
-      <w:r>
+    </w:p>
+    <w:p>
+      <w:pPr>
+        <w:jc w:val="left"/>
+        <w:rPr>
+          <w:b/>
+        </w:rPr>
+      </w:pPr>
+      <w:r>
+        <w:rPr>
+          <w:b/>
+        </w:rPr>
+        <w:t xml:space="preserve">If the server is rebooted, will </w:t>
+      </w:r>
+      <w:r>
+        <w:rPr>
+          <w:b/>
+        </w:rPr>
         <w:t>Clue</w:t>
       </w:r>
       <w:r>
-        <w:t xml:space="preserve"> has automated data collectors, but there may be a “hang” situation that needs to be captured. Any user such as non-administrator users can initiate general data collection. Simply open %public%\Documents\</w:t>
+        <w:rPr>
+          <w:b/>
+        </w:rPr>
+        <w:t xml:space="preserve"> continue to function?</w:t>
+      </w:r>
+    </w:p>
+    <w:p>
+      <w:pPr>
+        <w:jc w:val="left"/>
+      </w:pPr>
+      <w:r>
+        <w:t xml:space="preserve">Yes, </w:t>
       </w:r>
       <w:r>
         <w:t>Clue</w:t>
       </w:r>
       <w:r>
-        <w:t>UserInitiated.txt, write a description of the problem and/or symptoms, and then save the changes.</w:t>
-      </w:r>
-    </w:p>
-    <w:p>
-      <w:pPr>
-        <w:jc w:val="left"/>
-      </w:pPr>
-      <w:r>
-        <w:t>Once the change is saved, data collection should be immediate. Check the output folder for an incident folder with “UserInitiated” in the folder name.</w:t>
-      </w:r>
+        <w:t xml:space="preserve"> creates scheduled tasks to restart i</w:t>
+      </w:r>
+      <w:r>
+        <w:t>tself in the event of a reboot.</w:t>
+      </w:r>
+    </w:p>
+    <w:p>
+      <w:pPr>
+        <w:jc w:val="left"/>
+      </w:pPr>
+    </w:p>
+    <w:p>
+      <w:pPr>
+        <w:jc w:val="left"/>
+        <w:rPr>
+          <w:b/>
+        </w:rPr>
+      </w:pPr>
+      <w:r>
+        <w:rPr>
+          <w:b/>
+        </w:rPr>
+        <w:t>How do I remove this tool when done?</w:t>
+      </w:r>
+    </w:p>
+    <w:p>
+      <w:pPr>
+        <w:jc w:val="left"/>
+      </w:pPr>
+      <w:r>
+        <w:t xml:space="preserve">Run </w:t>
+      </w:r>
+      <w:r>
+        <w:t xml:space="preserve">Uninstall.bat </w:t>
+      </w:r>
+      <w:r>
+        <w:t xml:space="preserve">or UninstallSilent.bat </w:t>
+      </w:r>
+      <w:r>
+        <w:t>using an administrator command prompt.</w:t>
+      </w:r>
+    </w:p>
+    <w:p>
+      <w:pPr>
+        <w:jc w:val="left"/>
+      </w:pPr>
+    </w:p>
+    <w:p>
+      <w:pPr>
+        <w:jc w:val="left"/>
+        <w:rPr>
+          <w:b/>
+        </w:rPr>
+      </w:pPr>
+      <w:r>
+        <w:rPr>
+          <w:b/>
+        </w:rPr>
+        <w:t xml:space="preserve">How do I prevent </w:t>
+      </w:r>
+      <w:r>
+        <w:rPr>
+          <w:b/>
+        </w:rPr>
+        <w:t>Clue</w:t>
+      </w:r>
+      <w:r>
+        <w:rPr>
+          <w:b/>
+        </w:rPr>
+        <w:t xml:space="preserve"> from creating too many files?</w:t>
+      </w:r>
+    </w:p>
+    <w:p>
+      <w:pPr>
+        <w:jc w:val="left"/>
+      </w:pPr>
+      <w:r>
+        <w:t xml:space="preserve">Set the RunLimit attribute on the </w:t>
+      </w:r>
+      <w:r>
+        <w:t>respective</w:t>
+      </w:r>
+      <w:r>
+        <w:t xml:space="preserve"> Action nodes to the number of times you wish it to run.</w:t>
+      </w:r>
+      <w:r>
+        <w:t xml:space="preserve"> This is reset at a random time each day as long as there are no zip files in the output folder.</w:t>
+      </w:r>
+    </w:p>
+    <w:p>
+      <w:pPr>
+        <w:jc w:val="left"/>
+      </w:pPr>
     </w:p>
     <w:p>
       <w:pPr>
         <w:pStyle w:val="Heading2"/>
         <w:jc w:val="left"/>
       </w:pPr>
-    </w:p>
-    <w:p>
-      <w:pPr>
-        <w:pStyle w:val="Heading2"/>
-        <w:jc w:val="left"/>
-      </w:pPr>
-      <w:bookmarkStart w:id="14" w:name="_Toc446658148"/>
-      <w:r>
-        <w:t>Frequently Asked Questions</w:t>
+      <w:bookmarkStart w:id="14" w:name="_Toc453588604"/>
+      <w:r>
+        <w:t>Feedback and Support</w:t>
       </w:r>
       <w:bookmarkEnd w:id="14"/>
     </w:p>
@@ -3539,158 +3810,10 @@
       <w:pPr>
         <w:jc w:val="left"/>
       </w:pPr>
-    </w:p>
-    <w:p>
-      <w:pPr>
-        <w:jc w:val="left"/>
-        <w:rPr>
-          <w:b/>
-        </w:rPr>
-      </w:pPr>
-      <w:r>
-        <w:rPr>
-          <w:b/>
-        </w:rPr>
-        <w:t xml:space="preserve">If the server is rebooted, will </w:t>
-      </w:r>
-      <w:r>
-        <w:rPr>
-          <w:b/>
-        </w:rPr>
+      <w:r>
         <w:t>Clue</w:t>
       </w:r>
       <w:r>
-        <w:rPr>
-          <w:b/>
-        </w:rPr>
-        <w:t xml:space="preserve"> continue to function?</w:t>
-      </w:r>
-    </w:p>
-    <w:p>
-      <w:pPr>
-        <w:jc w:val="left"/>
-      </w:pPr>
-      <w:r>
-        <w:t xml:space="preserve">Yes, </w:t>
-      </w:r>
-      <w:r>
-        <w:t>Clue</w:t>
-      </w:r>
-      <w:r>
-        <w:t xml:space="preserve"> creates scheduled tasks to restart i</w:t>
-      </w:r>
-      <w:r>
-        <w:t>tself in the event of a reboot.</w:t>
-      </w:r>
-    </w:p>
-    <w:p>
-      <w:pPr>
-        <w:jc w:val="left"/>
-      </w:pPr>
-    </w:p>
-    <w:p>
-      <w:pPr>
-        <w:jc w:val="left"/>
-        <w:rPr>
-          <w:b/>
-        </w:rPr>
-      </w:pPr>
-      <w:r>
-        <w:rPr>
-          <w:b/>
-        </w:rPr>
-        <w:t>How do I remove this tool when done?</w:t>
-      </w:r>
-    </w:p>
-    <w:p>
-      <w:pPr>
-        <w:jc w:val="left"/>
-      </w:pPr>
-      <w:r>
-        <w:t xml:space="preserve">Run </w:t>
-      </w:r>
-      <w:r>
-        <w:t xml:space="preserve">Uninstall.bat </w:t>
-      </w:r>
-      <w:r>
-        <w:t xml:space="preserve">or UninstallSilent.bat </w:t>
-      </w:r>
-      <w:r>
-        <w:t>using an administrator command prompt.</w:t>
-      </w:r>
-    </w:p>
-    <w:p>
-      <w:pPr>
-        <w:jc w:val="left"/>
-      </w:pPr>
-    </w:p>
-    <w:p>
-      <w:pPr>
-        <w:jc w:val="left"/>
-        <w:rPr>
-          <w:b/>
-        </w:rPr>
-      </w:pPr>
-      <w:r>
-        <w:rPr>
-          <w:b/>
-        </w:rPr>
-        <w:t xml:space="preserve">How do I prevent </w:t>
-      </w:r>
-      <w:r>
-        <w:rPr>
-          <w:b/>
-        </w:rPr>
-        <w:t>Clue</w:t>
-      </w:r>
-      <w:r>
-        <w:rPr>
-          <w:b/>
-        </w:rPr>
-        <w:t xml:space="preserve"> from creating too many files?</w:t>
-      </w:r>
-    </w:p>
-    <w:p>
-      <w:pPr>
-        <w:jc w:val="left"/>
-      </w:pPr>
-      <w:r>
-        <w:t xml:space="preserve">Set the RunLimit attribute on the </w:t>
-      </w:r>
-      <w:r>
-        <w:t>respective</w:t>
-      </w:r>
-      <w:r>
-        <w:t xml:space="preserve"> Action nodes to the number of times you wish it to run.</w:t>
-      </w:r>
-      <w:r>
-        <w:t xml:space="preserve"> This is reset at a random time each day as long as there are no zip files in the output folder.</w:t>
-      </w:r>
-    </w:p>
-    <w:p>
-      <w:pPr>
-        <w:jc w:val="left"/>
-      </w:pPr>
-    </w:p>
-    <w:p>
-      <w:pPr>
-        <w:pStyle w:val="Heading2"/>
-        <w:jc w:val="left"/>
-      </w:pPr>
-      <w:bookmarkStart w:id="15" w:name="_Toc446658149"/>
-      <w:r>
-        <w:t>Feedback and Support</w:t>
-      </w:r>
-      <w:bookmarkEnd w:id="15"/>
-    </w:p>
-    <w:p>
-      <w:pPr>
-        <w:jc w:val="left"/>
-      </w:pPr>
-      <w:r>
-        <w:t>Clue</w:t>
-      </w:r>
-      <w:r>
         <w:t xml:space="preserve"> is not supported</w:t>
       </w:r>
       <w:r>
@@ -3699,7 +3822,7 @@
       <w:r>
         <w:t xml:space="preserve">. Please contact me directly for support at </w:t>
       </w:r>
-      <w:hyperlink r:id="rId24" w:history="1">
+      <w:hyperlink r:id="rId27" w:history="1">
         <w:r>
           <w:rPr>
             <w:rStyle w:val="Hyperlink"/>
@@ -4148,6 +4271,92 @@
       </w:rPr>
     </w:lvl>
   </w:abstractNum>
+  <w:abstractNum w:abstractNumId="4" w15:restartNumberingAfterBreak="0">
+    <w:nsid w:val="687774E9"/>
+    <w:multiLevelType w:val="hybridMultilevel"/>
+    <w:tmpl w:val="AFC83D5A"/>
+    <w:lvl w:ilvl="0" w:tplc="0409000F">
+      <w:start w:val="1"/>
+      <w:numFmt w:val="decimal"/>
+      <w:lvlText w:val="%1."/>
+      <w:lvlJc w:val="left"/>
+      <w:pPr>
+        <w:ind w:left="720" w:hanging="360"/>
+      </w:pPr>
+    </w:lvl>
+    <w:lvl w:ilvl="1" w:tplc="04090019" w:tentative="1">
+      <w:start w:val="1"/>
+      <w:numFmt w:val="lowerLetter"/>
+      <w:lvlText w:val="%2."/>
+      <w:lvlJc w:val="left"/>
+      <w:pPr>
+        <w:ind w:left="1440" w:hanging="360"/>
+      </w:pPr>
+    </w:lvl>
+    <w:lvl w:ilvl="2" w:tplc="0409001B" w:tentative="1">
+      <w:start w:val="1"/>
+      <w:numFmt w:val="lowerRoman"/>
+      <w:lvlText w:val="%3."/>
+      <w:lvlJc w:val="right"/>
+      <w:pPr>
+        <w:ind w:left="2160" w:hanging="180"/>
+      </w:pPr>
+    </w:lvl>
+    <w:lvl w:ilvl="3" w:tplc="0409000F" w:tentative="1">
+      <w:start w:val="1"/>
+      <w:numFmt w:val="decimal"/>
+      <w:lvlText w:val="%4."/>
+      <w:lvlJc w:val="left"/>
+      <w:pPr>
+        <w:ind w:left="2880" w:hanging="360"/>
+      </w:pPr>
+    </w:lvl>
+    <w:lvl w:ilvl="4" w:tplc="04090019" w:tentative="1">
+      <w:start w:val="1"/>
+      <w:numFmt w:val="lowerLetter"/>
+      <w:lvlText w:val="%5."/>
+      <w:lvlJc w:val="left"/>
+      <w:pPr>
+        <w:ind w:left="3600" w:hanging="360"/>
+      </w:pPr>
+    </w:lvl>
+    <w:lvl w:ilvl="5" w:tplc="0409001B" w:tentative="1">
+      <w:start w:val="1"/>
+      <w:numFmt w:val="lowerRoman"/>
+      <w:lvlText w:val="%6."/>
+      <w:lvlJc w:val="right"/>
+      <w:pPr>
+        <w:ind w:left="4320" w:hanging="180"/>
+      </w:pPr>
+    </w:lvl>
+    <w:lvl w:ilvl="6" w:tplc="0409000F" w:tentative="1">
+      <w:start w:val="1"/>
+      <w:numFmt w:val="decimal"/>
+      <w:lvlText w:val="%7."/>
+      <w:lvlJc w:val="left"/>
+      <w:pPr>
+        <w:ind w:left="5040" w:hanging="360"/>
+      </w:pPr>
+    </w:lvl>
+    <w:lvl w:ilvl="7" w:tplc="04090019" w:tentative="1">
+      <w:start w:val="1"/>
+      <w:numFmt w:val="lowerLetter"/>
+      <w:lvlText w:val="%8."/>
+      <w:lvlJc w:val="left"/>
+      <w:pPr>
+        <w:ind w:left="5760" w:hanging="360"/>
+      </w:pPr>
+    </w:lvl>
+    <w:lvl w:ilvl="8" w:tplc="0409001B" w:tentative="1">
+      <w:start w:val="1"/>
+      <w:numFmt w:val="lowerRoman"/>
+      <w:lvlText w:val="%9."/>
+      <w:lvlJc w:val="right"/>
+      <w:pPr>
+        <w:ind w:left="6480" w:hanging="180"/>
+      </w:pPr>
+    </w:lvl>
+  </w:abstractNum>
   <w:num w:numId="1">
     <w:abstractNumId w:val="0"/>
   </w:num>
@@ -4159,6 +4368,9 @@
   </w:num>
   <w:num w:numId="4">
     <w:abstractNumId w:val="1"/>
+  </w:num>
+  <w:num w:numId="5">
+    <w:abstractNumId w:val="4"/>
   </w:num>
 </w:numbering>
 </file>
@@ -5210,6 +5422,18 @@
       <w:ind w:left="220"/>
     </w:pPr>
   </w:style>
+  <w:style w:type="character" w:styleId="FollowedHyperlink">
+    <w:name w:val="FollowedHyperlink"/>
+    <w:basedOn w:val="DefaultParagraphFont"/>
+    <w:uiPriority w:val="99"/>
+    <w:semiHidden/>
+    <w:unhideWhenUsed/>
+    <w:rsid w:val="008E73D6"/>
+    <w:rPr>
+      <w:color w:val="954F72" w:themeColor="followedHyperlink"/>
+      <w:u w:val="single"/>
+    </w:rPr>
+  </w:style>
 </w:styles>
 </file>
 
@@ -5484,12 +5708,6 @@
 </file>
 
 <file path=customXml/item2.xml><?xml version="1.0" encoding="utf-8"?>
-<p:properties xmlns:p="http://schemas.microsoft.com/office/2006/metadata/properties" xmlns:xsi="http://www.w3.org/2001/XMLSchema-instance" xmlns:pc="http://schemas.microsoft.com/office/infopath/2007/PartnerControls">
-  <documentManagement/>
-</p:properties>
-</file>
-
-<file path=customXml/item3.xml><?xml version="1.0" encoding="utf-8"?>
 <ct:contentTypeSchema xmlns:ct="http://schemas.microsoft.com/office/2006/metadata/contentType" xmlns:ma="http://schemas.microsoft.com/office/2006/metadata/properties/metaAttributes" ct:_="" ma:_="" ma:contentTypeName="Document" ma:contentTypeID="0x0101009A9ED50A4AB5794BA2281DF4092FC815" ma:contentTypeVersion="1" ma:contentTypeDescription="Create a new document." ma:contentTypeScope="" ma:versionID="bc1f91bf44b1900ad5eb53e44399d8d2">
   <xsd:schema xmlns:xsd="http://www.w3.org/2001/XMLSchema" xmlns:xs="http://www.w3.org/2001/XMLSchema" xmlns:p="http://schemas.microsoft.com/office/2006/metadata/properties" xmlns:ns3="a8740510-5b85-45c1-83ae-23b2cf2c6adc" targetNamespace="http://schemas.microsoft.com/office/2006/metadata/properties" ma:root="true" ma:fieldsID="e64482ca3af533f4801e0acb9015ee63" ns3:_="">
     <xsd:import namespace="a8740510-5b85-45c1-83ae-23b2cf2c6adc"/>
@@ -5629,6 +5847,12 @@
 </ct:contentTypeSchema>
 </file>
 
+<file path=customXml/item3.xml><?xml version="1.0" encoding="utf-8"?>
+<p:properties xmlns:p="http://schemas.microsoft.com/office/2006/metadata/properties" xmlns:xsi="http://www.w3.org/2001/XMLSchema-instance" xmlns:pc="http://schemas.microsoft.com/office/infopath/2007/PartnerControls">
+  <documentManagement/>
+</p:properties>
+</file>
+
 <file path=customXml/item4.xml><?xml version="1.0" encoding="utf-8"?>
 <b:Sources xmlns:b="http://schemas.openxmlformats.org/officeDocument/2006/bibliography" xmlns="http://schemas.openxmlformats.org/officeDocument/2006/bibliography" SelectedStyle="\APASixthEditionOfficeOnline.xsl" StyleName="APA" Version="6"/>
 </file>
@@ -5642,15 +5866,6 @@
 </file>
 
 <file path=customXml/itemProps2.xml><?xml version="1.0" encoding="utf-8"?>
-<ds:datastoreItem xmlns:ds="http://schemas.openxmlformats.org/officeDocument/2006/customXml" ds:itemID="{EF6C0F98-6581-4220-BC77-C0A2F920E219}">
-  <ds:schemaRefs>
-    <ds:schemaRef ds:uri="http://schemas.microsoft.com/office/2006/metadata/properties"/>
-    <ds:schemaRef ds:uri="http://schemas.microsoft.com/office/infopath/2007/PartnerControls"/>
-  </ds:schemaRefs>
-</ds:datastoreItem>
-</file>
-
-<file path=customXml/itemProps3.xml><?xml version="1.0" encoding="utf-8"?>
 <ds:datastoreItem xmlns:ds="http://schemas.openxmlformats.org/officeDocument/2006/customXml" ds:itemID="{3F213BE0-F4A0-4791-AD7A-9AFD73B8C148}">
   <ds:schemaRefs>
     <ds:schemaRef ds:uri="http://schemas.microsoft.com/office/2006/metadata/contentType"/>
@@ -5668,8 +5883,17 @@
 </ds:datastoreItem>
 </file>
 
+<file path=customXml/itemProps3.xml><?xml version="1.0" encoding="utf-8"?>
+<ds:datastoreItem xmlns:ds="http://schemas.openxmlformats.org/officeDocument/2006/customXml" ds:itemID="{EF6C0F98-6581-4220-BC77-C0A2F920E219}">
+  <ds:schemaRefs>
+    <ds:schemaRef ds:uri="http://schemas.microsoft.com/office/2006/metadata/properties"/>
+    <ds:schemaRef ds:uri="http://schemas.microsoft.com/office/infopath/2007/PartnerControls"/>
+  </ds:schemaRefs>
+</ds:datastoreItem>
+</file>
+
 <file path=customXml/itemProps4.xml><?xml version="1.0" encoding="utf-8"?>
-<ds:datastoreItem xmlns:ds="http://schemas.openxmlformats.org/officeDocument/2006/customXml" ds:itemID="{E387F7CC-CB2F-4CB0-BB0D-0CB12B716C50}">
+<ds:datastoreItem xmlns:ds="http://schemas.openxmlformats.org/officeDocument/2006/customXml" ds:itemID="{C59AD2E9-037C-4803-807D-D9D1AFD54416}">
   <ds:schemaRefs>
     <ds:schemaRef ds:uri="http://schemas.openxmlformats.org/officeDocument/2006/bibliography"/>
   </ds:schemaRefs>

</xml_diff>